<commit_message>
updated Schedue parsing subsystem diagram
</commit_message>
<xml_diff>
--- a/SoftwareEngineering/SRS.docx
+++ b/SoftwareEngineering/SRS.docx
@@ -1,6 +1,6 @@
 
 <file path=word/document.xml><?xml version="1.0" encoding="utf-8"?>
-<w:document xmlns:wpc="http://schemas.microsoft.com/office/word/2010/wordprocessingCanvas" xmlns:cx="http://schemas.microsoft.com/office/drawing/2014/chartex" xmlns:cx1="http://schemas.microsoft.com/office/drawing/2015/9/8/chartex" xmlns:cx2="http://schemas.microsoft.com/office/drawing/2015/10/21/chartex" xmlns:cx3="http://schemas.microsoft.com/office/drawing/2016/5/9/chartex" xmlns:cx4="http://schemas.microsoft.com/office/drawing/2016/5/10/chartex" xmlns:cx5="http://schemas.microsoft.com/office/drawing/2016/5/11/chartex" xmlns:mc="http://schemas.openxmlformats.org/markup-compatibility/2006" xmlns:o="urn:schemas-microsoft-com:office:office" xmlns:r="http://schemas.openxmlformats.org/officeDocument/2006/relationships" xmlns:m="http://schemas.openxmlformats.org/officeDocument/2006/math" xmlns:v="urn:schemas-microsoft-com:vml" xmlns:wp14="http://schemas.microsoft.com/office/word/2010/wordprocessingDrawing" xmlns:wp="http://schemas.openxmlformats.org/drawingml/2006/wordprocessingDrawing" xmlns:w10="urn:schemas-microsoft-com:office:word" xmlns:w="http://schemas.openxmlformats.org/wordprocessingml/2006/main" xmlns:w14="http://schemas.microsoft.com/office/word/2010/wordml" xmlns:w15="http://schemas.microsoft.com/office/word/2012/wordml" xmlns:w16se="http://schemas.microsoft.com/office/word/2015/wordml/symex" xmlns:wpg="http://schemas.microsoft.com/office/word/2010/wordprocessingGroup" xmlns:wpi="http://schemas.microsoft.com/office/word/2010/wordprocessingInk" xmlns:wne="http://schemas.microsoft.com/office/word/2006/wordml" xmlns:wps="http://schemas.microsoft.com/office/word/2010/wordprocessingShape" mc:Ignorable="w14 w15 w16se wp14">
+<w:document xmlns:wpc="http://schemas.microsoft.com/office/word/2010/wordprocessingCanvas" xmlns:cx="http://schemas.microsoft.com/office/drawing/2014/chartex" xmlns:cx1="http://schemas.microsoft.com/office/drawing/2015/9/8/chartex" xmlns:cx2="http://schemas.microsoft.com/office/drawing/2015/10/21/chartex" xmlns:cx3="http://schemas.microsoft.com/office/drawing/2016/5/9/chartex" xmlns:cx4="http://schemas.microsoft.com/office/drawing/2016/5/10/chartex" xmlns:cx5="http://schemas.microsoft.com/office/drawing/2016/5/11/chartex" xmlns:cx6="http://schemas.microsoft.com/office/drawing/2016/5/12/chartex" xmlns:cx7="http://schemas.microsoft.com/office/drawing/2016/5/13/chartex" xmlns:cx8="http://schemas.microsoft.com/office/drawing/2016/5/14/chartex" xmlns:mc="http://schemas.openxmlformats.org/markup-compatibility/2006" xmlns:o="urn:schemas-microsoft-com:office:office" xmlns:r="http://schemas.openxmlformats.org/officeDocument/2006/relationships" xmlns:m="http://schemas.openxmlformats.org/officeDocument/2006/math" xmlns:v="urn:schemas-microsoft-com:vml" xmlns:wp14="http://schemas.microsoft.com/office/word/2010/wordprocessingDrawing" xmlns:wp="http://schemas.openxmlformats.org/drawingml/2006/wordprocessingDrawing" xmlns:w10="urn:schemas-microsoft-com:office:word" xmlns:w="http://schemas.openxmlformats.org/wordprocessingml/2006/main" xmlns:w14="http://schemas.microsoft.com/office/word/2010/wordml" xmlns:w15="http://schemas.microsoft.com/office/word/2012/wordml" xmlns:w16se="http://schemas.microsoft.com/office/word/2015/wordml/symex" xmlns:wpg="http://schemas.microsoft.com/office/word/2010/wordprocessingGroup" xmlns:wpi="http://schemas.microsoft.com/office/word/2010/wordprocessingInk" xmlns:wne="http://schemas.microsoft.com/office/word/2006/wordml" xmlns:wps="http://schemas.microsoft.com/office/word/2010/wordprocessingShape" mc:Ignorable="w14 w15 w16se wp14">
   <w:body>
     <w:p>
       <w:pPr>
@@ -1790,20 +1790,41 @@
       <w:pPr>
         <w:pStyle w:val="NoSpacing"/>
         <w:contextualSpacing/>
-        <w:rPr>
-          <w:rFonts w:ascii="Ebrima" w:hAnsi="Ebrima"/>
-          <w:sz w:val="24"/>
-        </w:rPr>
-      </w:pPr>
-      <w:r>
-        <w:rPr>
+        <w:jc w:val="center"/>
+        <w:rPr>
+          <w:rFonts w:ascii="Ebrima" w:hAnsi="Ebrima"/>
+          <w:sz w:val="24"/>
+        </w:rPr>
+      </w:pPr>
+      <w:r>
+        <w:rPr>
+          <w:rFonts w:ascii="Ebrima" w:hAnsi="Ebrima"/>
+          <w:sz w:val="24"/>
+        </w:rPr>
+        <w:t>Transformational Graph</w:t>
+      </w:r>
+    </w:p>
+    <w:p>
+      <w:pPr>
+        <w:pStyle w:val="NoSpacing"/>
+        <w:contextualSpacing/>
+        <w:jc w:val="center"/>
+        <w:rPr>
+          <w:rFonts w:ascii="Ebrima" w:hAnsi="Ebrima"/>
+          <w:sz w:val="24"/>
+        </w:rPr>
+      </w:pPr>
+      <w:r>
+        <w:rPr>
+          <w:rFonts w:ascii="Ebrima" w:hAnsi="Ebrima"/>
           <w:noProof/>
+          <w:sz w:val="24"/>
         </w:rPr>
         <w:drawing>
           <wp:inline distT="0" distB="0" distL="0" distR="0">
-            <wp:extent cx="5943600" cy="1660761"/>
+            <wp:extent cx="4942703" cy="1828800"/>
             <wp:effectExtent l="0" t="0" r="0" b="0"/>
-            <wp:docPr id="3" name="Picture 3" descr="C:\Users\FidelCoria\AppData\Local\Microsoft\Windows\INetCacheContent.Word\ScheduleParsing.jpg"/>
+            <wp:docPr id="1" name="Picture 1"/>
             <wp:cNvGraphicFramePr>
               <a:graphicFrameLocks xmlns:a="http://schemas.openxmlformats.org/drawingml/2006/main" noChangeAspect="1"/>
             </wp:cNvGraphicFramePr>
@@ -1811,10 +1832,8 @@
               <a:graphicData uri="http://schemas.openxmlformats.org/drawingml/2006/picture">
                 <pic:pic xmlns:pic="http://schemas.openxmlformats.org/drawingml/2006/picture">
                   <pic:nvPicPr>
-                    <pic:cNvPr id="0" name="Picture 3" descr="C:\Users\FidelCoria\AppData\Local\Microsoft\Windows\INetCacheContent.Word\ScheduleParsing.jpg"/>
-                    <pic:cNvPicPr>
-                      <a:picLocks noChangeAspect="1" noChangeArrowheads="1"/>
-                    </pic:cNvPicPr>
+                    <pic:cNvPr id="1" name="abbrev par.png"/>
+                    <pic:cNvPicPr/>
                   </pic:nvPicPr>
                   <pic:blipFill>
                     <a:blip r:embed="rId7">
@@ -1824,23 +1843,18 @@
                         </a:ext>
                       </a:extLst>
                     </a:blip>
-                    <a:srcRect/>
                     <a:stretch>
                       <a:fillRect/>
                     </a:stretch>
                   </pic:blipFill>
-                  <pic:spPr bwMode="auto">
+                  <pic:spPr>
                     <a:xfrm>
                       <a:off x="0" y="0"/>
-                      <a:ext cx="5943600" cy="1660761"/>
+                      <a:ext cx="4942703" cy="1828800"/>
                     </a:xfrm>
                     <a:prstGeom prst="rect">
                       <a:avLst/>
                     </a:prstGeom>
-                    <a:noFill/>
-                    <a:ln>
-                      <a:noFill/>
-                    </a:ln>
                   </pic:spPr>
                 </pic:pic>
               </a:graphicData>
@@ -1853,34 +1867,6 @@
       <w:pPr>
         <w:pStyle w:val="NoSpacing"/>
         <w:contextualSpacing/>
-        <w:jc w:val="right"/>
-        <w:rPr>
-          <w:rFonts w:ascii="Ebrima" w:hAnsi="Ebrima"/>
-          <w:sz w:val="24"/>
-        </w:rPr>
-      </w:pPr>
-      <w:r>
-        <w:rPr>
-          <w:rFonts w:ascii="Ebrima" w:hAnsi="Ebrima"/>
-          <w:sz w:val="24"/>
-        </w:rPr>
-        <w:t>Transformational Graph</w:t>
-      </w:r>
-    </w:p>
-    <w:p>
-      <w:pPr>
-        <w:pStyle w:val="NoSpacing"/>
-        <w:contextualSpacing/>
-        <w:rPr>
-          <w:rFonts w:ascii="Ebrima" w:hAnsi="Ebrima"/>
-          <w:sz w:val="24"/>
-        </w:rPr>
-      </w:pPr>
-    </w:p>
-    <w:p>
-      <w:pPr>
-        <w:pStyle w:val="NoSpacing"/>
-        <w:contextualSpacing/>
         <w:rPr>
           <w:rFonts w:ascii="Ebrima" w:hAnsi="Ebrima"/>
           <w:sz w:val="24"/>
@@ -1988,21 +1974,7 @@
           <w:rFonts w:ascii="Ebrima" w:hAnsi="Ebrima"/>
           <w:sz w:val="24"/>
         </w:rPr>
-        <w:t xml:space="preserve"> Here are the Data Access Objects and Services based on the requirements that will be allocated later. </w:t>
-      </w:r>
-      <w:r>
-        <w:rPr>
-          <w:rFonts w:ascii="Ebrima" w:hAnsi="Ebrima"/>
-          <w:sz w:val="24"/>
-        </w:rPr>
-        <w:t>The ‘Data Access’ subsystem is set up</w:t>
-      </w:r>
-      <w:r>
-        <w:rPr>
-          <w:rFonts w:ascii="Ebrima" w:hAnsi="Ebrima"/>
-          <w:sz w:val="24"/>
-        </w:rPr>
-        <w:t xml:space="preserve"> to connect with a MySQL database specifically. A Driver Manager would allow a vendor neutral database access but this is not being used.</w:t>
+        <w:t xml:space="preserve"> Here are the Data Access Objects and Services based on the requirements that will be allocated later. The ‘Data Access’ subsystem is set up to connect with a MySQL database specifically. A Driver Manager would allow a vendor neutral database access but this is not being used.</w:t>
       </w:r>
       <w:r>
         <w:rPr>
@@ -2189,7 +2161,21 @@
           <w:rFonts w:ascii="Ebrima" w:hAnsi="Ebrima"/>
           <w:sz w:val="24"/>
         </w:rPr>
-        <w:t>The goal would be to make this a web app where the only needed software on the client side should be a browser. Presently there are already four tools that need to be set present:</w:t>
+        <w:t xml:space="preserve">The goal would be to make this a web app where the only needed software on the client side should be a browser. Presently there are already four tools that need to be </w:t>
+      </w:r>
+      <w:r>
+        <w:rPr>
+          <w:rFonts w:ascii="Ebrima" w:hAnsi="Ebrima"/>
+          <w:sz w:val="24"/>
+        </w:rPr>
+        <w:t>installed</w:t>
+      </w:r>
+      <w:r>
+        <w:rPr>
+          <w:rFonts w:ascii="Ebrima" w:hAnsi="Ebrima"/>
+          <w:sz w:val="24"/>
+        </w:rPr>
+        <w:t>:</w:t>
       </w:r>
     </w:p>
     <w:p>
@@ -2641,6 +2627,34 @@
           <w:rFonts w:ascii="Ebrima" w:hAnsi="Ebrima"/>
           <w:sz w:val="24"/>
         </w:rPr>
+        <w:t>AYFM</w:t>
+      </w:r>
+      <w:r>
+        <w:rPr>
+          <w:rFonts w:ascii="Ebrima" w:hAnsi="Ebrima"/>
+          <w:sz w:val="24"/>
+        </w:rPr>
+        <w:t>-AP must allow the user to input schedules that have been previously created.</w:t>
+      </w:r>
+    </w:p>
+    <w:p>
+      <w:pPr>
+        <w:pStyle w:val="NoSpacing"/>
+        <w:numPr>
+          <w:ilvl w:val="1"/>
+          <w:numId w:val="1"/>
+        </w:numPr>
+        <w:contextualSpacing/>
+        <w:rPr>
+          <w:rFonts w:ascii="Ebrima" w:hAnsi="Ebrima"/>
+          <w:sz w:val="24"/>
+        </w:rPr>
+      </w:pPr>
+      <w:r>
+        <w:rPr>
+          <w:rFonts w:ascii="Ebrima" w:hAnsi="Ebrima"/>
+          <w:sz w:val="24"/>
+        </w:rPr>
         <w:lastRenderedPageBreak/>
         <w:t>AYFM</w:t>
       </w:r>
@@ -2649,7 +2663,70 @@
           <w:rFonts w:ascii="Ebrima" w:hAnsi="Ebrima"/>
           <w:sz w:val="24"/>
         </w:rPr>
-        <w:t>-AP must allow the user to input schedules that have been previously created.</w:t>
+        <w:t xml:space="preserve">-AP </w:t>
+      </w:r>
+      <w:r>
+        <w:rPr>
+          <w:rFonts w:ascii="Ebrima" w:hAnsi="Ebrima"/>
+          <w:sz w:val="24"/>
+        </w:rPr>
+        <w:t xml:space="preserve">will use a formatted </w:t>
+      </w:r>
+      <w:r>
+        <w:rPr>
+          <w:rFonts w:ascii="Ebrima" w:hAnsi="Ebrima"/>
+          <w:sz w:val="24"/>
+        </w:rPr>
+        <w:t>table in a MS-DOCX</w:t>
+      </w:r>
+      <w:r>
+        <w:rPr>
+          <w:rFonts w:ascii="Ebrima" w:hAnsi="Ebrima"/>
+          <w:sz w:val="24"/>
+        </w:rPr>
+        <w:t xml:space="preserve"> (or </w:t>
+      </w:r>
+      <w:r>
+        <w:rPr>
+          <w:rFonts w:ascii="Ebrima" w:hAnsi="Ebrima"/>
+          <w:sz w:val="24"/>
+        </w:rPr>
+        <w:t>RTF</w:t>
+      </w:r>
+      <w:r>
+        <w:rPr>
+          <w:rFonts w:ascii="Ebrima" w:hAnsi="Ebrima"/>
+          <w:sz w:val="24"/>
+        </w:rPr>
+        <w:t>)</w:t>
+      </w:r>
+      <w:r>
+        <w:rPr>
+          <w:rFonts w:ascii="Ebrima" w:hAnsi="Ebrima"/>
+          <w:sz w:val="24"/>
+        </w:rPr>
+        <w:t xml:space="preserve"> document </w:t>
+      </w:r>
+      <w:r>
+        <w:rPr>
+          <w:rFonts w:ascii="Ebrima" w:hAnsi="Ebrima"/>
+          <w:sz w:val="24"/>
+        </w:rPr>
+        <w:t>for the user to fill in</w:t>
+      </w:r>
+      <w:r>
+        <w:rPr>
+          <w:rFonts w:ascii="Ebrima" w:hAnsi="Ebrima"/>
+          <w:sz w:val="24"/>
+        </w:rPr>
+        <w:t xml:space="preserve"> manually</w:t>
+      </w:r>
+      <w:r>
+        <w:rPr>
+          <w:rFonts w:ascii="Ebrima" w:hAnsi="Ebrima"/>
+          <w:sz w:val="24"/>
+        </w:rPr>
+        <w:t>.</w:t>
       </w:r>
     </w:p>
     <w:p>
@@ -2670,6 +2747,27 @@
           <w:rFonts w:ascii="Ebrima" w:hAnsi="Ebrima"/>
           <w:sz w:val="24"/>
         </w:rPr>
+        <w:t>AYFM-AP will parse the document to extract assignment information and detect new students.</w:t>
+      </w:r>
+    </w:p>
+    <w:p>
+      <w:pPr>
+        <w:pStyle w:val="NoSpacing"/>
+        <w:numPr>
+          <w:ilvl w:val="0"/>
+          <w:numId w:val="1"/>
+        </w:numPr>
+        <w:contextualSpacing/>
+        <w:rPr>
+          <w:rFonts w:ascii="Ebrima" w:hAnsi="Ebrima"/>
+          <w:sz w:val="24"/>
+        </w:rPr>
+      </w:pPr>
+      <w:r>
+        <w:rPr>
+          <w:rFonts w:ascii="Ebrima" w:hAnsi="Ebrima"/>
+          <w:sz w:val="24"/>
+        </w:rPr>
         <w:t>AYFM</w:t>
       </w:r>
       <w:r>
@@ -2677,70 +2775,7 @@
           <w:rFonts w:ascii="Ebrima" w:hAnsi="Ebrima"/>
           <w:sz w:val="24"/>
         </w:rPr>
-        <w:t xml:space="preserve">-AP </w:t>
-      </w:r>
-      <w:r>
-        <w:rPr>
-          <w:rFonts w:ascii="Ebrima" w:hAnsi="Ebrima"/>
-          <w:sz w:val="24"/>
-        </w:rPr>
-        <w:t xml:space="preserve">will use a formatted </w:t>
-      </w:r>
-      <w:r>
-        <w:rPr>
-          <w:rFonts w:ascii="Ebrima" w:hAnsi="Ebrima"/>
-          <w:sz w:val="24"/>
-        </w:rPr>
-        <w:t>table in a MS-DOCX</w:t>
-      </w:r>
-      <w:r>
-        <w:rPr>
-          <w:rFonts w:ascii="Ebrima" w:hAnsi="Ebrima"/>
-          <w:sz w:val="24"/>
-        </w:rPr>
-        <w:t xml:space="preserve"> (or </w:t>
-      </w:r>
-      <w:r>
-        <w:rPr>
-          <w:rFonts w:ascii="Ebrima" w:hAnsi="Ebrima"/>
-          <w:sz w:val="24"/>
-        </w:rPr>
-        <w:t>RTF</w:t>
-      </w:r>
-      <w:r>
-        <w:rPr>
-          <w:rFonts w:ascii="Ebrima" w:hAnsi="Ebrima"/>
-          <w:sz w:val="24"/>
-        </w:rPr>
-        <w:t>)</w:t>
-      </w:r>
-      <w:r>
-        <w:rPr>
-          <w:rFonts w:ascii="Ebrima" w:hAnsi="Ebrima"/>
-          <w:sz w:val="24"/>
-        </w:rPr>
-        <w:t xml:space="preserve"> document </w:t>
-      </w:r>
-      <w:r>
-        <w:rPr>
-          <w:rFonts w:ascii="Ebrima" w:hAnsi="Ebrima"/>
-          <w:sz w:val="24"/>
-        </w:rPr>
-        <w:t>for the user to fill in</w:t>
-      </w:r>
-      <w:r>
-        <w:rPr>
-          <w:rFonts w:ascii="Ebrima" w:hAnsi="Ebrima"/>
-          <w:sz w:val="24"/>
-        </w:rPr>
-        <w:t xml:space="preserve"> manually</w:t>
-      </w:r>
-      <w:r>
-        <w:rPr>
-          <w:rFonts w:ascii="Ebrima" w:hAnsi="Ebrima"/>
-          <w:sz w:val="24"/>
-        </w:rPr>
-        <w:t>.</w:t>
+        <w:t>-AP must allow the user to make corrections to existing schedules.</w:t>
       </w:r>
     </w:p>
     <w:p>
@@ -2761,7 +2796,14 @@
           <w:rFonts w:ascii="Ebrima" w:hAnsi="Ebrima"/>
           <w:sz w:val="24"/>
         </w:rPr>
-        <w:t>AYFM-AP will parse the document to extract assignment information and detect new students.</w:t>
+        <w:t>AYFM-AP will not write back to the MS-DOCX document any changes made in the database.</w:t>
+      </w:r>
+      <w:r>
+        <w:rPr>
+          <w:rFonts w:ascii="Ebrima" w:hAnsi="Ebrima"/>
+          <w:sz w:val="24"/>
+        </w:rPr>
+        <w:t xml:space="preserve"> (The user will need to do so manually to prevent lost information.)</w:t>
       </w:r>
     </w:p>
     <w:p>
@@ -2789,7 +2831,7 @@
           <w:rFonts w:ascii="Ebrima" w:hAnsi="Ebrima"/>
           <w:sz w:val="24"/>
         </w:rPr>
-        <w:t>-AP must allow the user to make corrections to existing schedules.</w:t>
+        <w:t>-AP must allow the user to update completion information about assignments.</w:t>
       </w:r>
     </w:p>
     <w:p>
@@ -2810,14 +2852,28 @@
           <w:rFonts w:ascii="Ebrima" w:hAnsi="Ebrima"/>
           <w:sz w:val="24"/>
         </w:rPr>
-        <w:t>AYFM-AP will not write back to the MS-DOCX document any changes made in the database.</w:t>
-      </w:r>
-      <w:r>
-        <w:rPr>
-          <w:rFonts w:ascii="Ebrima" w:hAnsi="Ebrima"/>
-          <w:sz w:val="24"/>
-        </w:rPr>
-        <w:t xml:space="preserve"> (The user will need to do so manually to prevent lost information.)</w:t>
+        <w:t>AYFM-AP will store whether the assignment was completed.</w:t>
+      </w:r>
+    </w:p>
+    <w:p>
+      <w:pPr>
+        <w:pStyle w:val="NoSpacing"/>
+        <w:numPr>
+          <w:ilvl w:val="1"/>
+          <w:numId w:val="1"/>
+        </w:numPr>
+        <w:contextualSpacing/>
+        <w:rPr>
+          <w:rFonts w:ascii="Ebrima" w:hAnsi="Ebrima"/>
+          <w:sz w:val="24"/>
+        </w:rPr>
+      </w:pPr>
+      <w:r>
+        <w:rPr>
+          <w:rFonts w:ascii="Ebrima" w:hAnsi="Ebrima"/>
+          <w:sz w:val="24"/>
+        </w:rPr>
+        <w:t>AYFM-AP will store whether the lesson was passed.</w:t>
       </w:r>
     </w:p>
     <w:p>
@@ -2845,7 +2901,7 @@
           <w:rFonts w:ascii="Ebrima" w:hAnsi="Ebrima"/>
           <w:sz w:val="24"/>
         </w:rPr>
-        <w:t>-AP must allow the user to update completion information about assignments.</w:t>
+        <w:t>-AP must allow the user to create student profiles.</w:t>
       </w:r>
     </w:p>
     <w:p>
@@ -2866,7 +2922,14 @@
           <w:rFonts w:ascii="Ebrima" w:hAnsi="Ebrima"/>
           <w:sz w:val="24"/>
         </w:rPr>
-        <w:t>AYFM-AP will store whether the assignment was completed.</w:t>
+        <w:t>AYFM-AP will suggest student profiles to be created when an inserted schedule includes a name not in the database.</w:t>
+      </w:r>
+      <w:r>
+        <w:rPr>
+          <w:rFonts w:ascii="Ebrima" w:hAnsi="Ebrima"/>
+          <w:sz w:val="24"/>
+        </w:rPr>
+        <w:t xml:space="preserve"> (see R1.2)</w:t>
       </w:r>
     </w:p>
     <w:p>
@@ -2887,7 +2950,7 @@
           <w:rFonts w:ascii="Ebrima" w:hAnsi="Ebrima"/>
           <w:sz w:val="24"/>
         </w:rPr>
-        <w:t>AYFM-AP will store whether the lesson was passed.</w:t>
+        <w:t>AYFM-AP must allow the user to insert new profiles into the database.</w:t>
       </w:r>
     </w:p>
     <w:p>
@@ -2908,14 +2971,7 @@
           <w:rFonts w:ascii="Ebrima" w:hAnsi="Ebrima"/>
           <w:sz w:val="24"/>
         </w:rPr>
-        <w:t>AYFM</w:t>
-      </w:r>
-      <w:r>
-        <w:rPr>
-          <w:rFonts w:ascii="Ebrima" w:hAnsi="Ebrima"/>
-          <w:sz w:val="24"/>
-        </w:rPr>
-        <w:t>-AP must allow the user to create student profiles.</w:t>
+        <w:t>AYFM-AP must allow the user to edit student profiles.</w:t>
       </w:r>
     </w:p>
     <w:p>
@@ -2936,14 +2992,21 @@
           <w:rFonts w:ascii="Ebrima" w:hAnsi="Ebrima"/>
           <w:sz w:val="24"/>
         </w:rPr>
-        <w:t>AYFM-AP will suggest student profiles to be created when an inserted schedule includes a name not in the database.</w:t>
-      </w:r>
-      <w:r>
-        <w:rPr>
-          <w:rFonts w:ascii="Ebrima" w:hAnsi="Ebrima"/>
-          <w:sz w:val="24"/>
-        </w:rPr>
-        <w:t xml:space="preserve"> (see R1.2)</w:t>
+        <w:t>AYFM-AP must allow the user to approve st</w:t>
+      </w:r>
+      <w:r>
+        <w:rPr>
+          <w:rFonts w:ascii="Ebrima" w:hAnsi="Ebrima"/>
+          <w:sz w:val="24"/>
+        </w:rPr>
+        <w:t>udents for different assignment types</w:t>
+      </w:r>
+      <w:r>
+        <w:rPr>
+          <w:rFonts w:ascii="Ebrima" w:hAnsi="Ebrima"/>
+          <w:sz w:val="24"/>
+        </w:rPr>
+        <w:t>.</w:t>
       </w:r>
     </w:p>
     <w:p>
@@ -2964,7 +3027,49 @@
           <w:rFonts w:ascii="Ebrima" w:hAnsi="Ebrima"/>
           <w:sz w:val="24"/>
         </w:rPr>
-        <w:t>AYFM-AP must allow the user to insert new profiles into the database.</w:t>
+        <w:t xml:space="preserve">AYFM-AP must allow the user to approve students for different </w:t>
+      </w:r>
+      <w:r>
+        <w:rPr>
+          <w:rFonts w:ascii="Ebrima" w:hAnsi="Ebrima"/>
+          <w:sz w:val="24"/>
+        </w:rPr>
+        <w:t>assignment roles</w:t>
+      </w:r>
+      <w:r>
+        <w:rPr>
+          <w:rFonts w:ascii="Ebrima" w:hAnsi="Ebrima"/>
+          <w:sz w:val="24"/>
+        </w:rPr>
+        <w:t>.</w:t>
+      </w:r>
+    </w:p>
+    <w:p>
+      <w:pPr>
+        <w:pStyle w:val="NoSpacing"/>
+        <w:numPr>
+          <w:ilvl w:val="1"/>
+          <w:numId w:val="1"/>
+        </w:numPr>
+        <w:contextualSpacing/>
+        <w:rPr>
+          <w:rFonts w:ascii="Ebrima" w:hAnsi="Ebrima"/>
+          <w:sz w:val="24"/>
+        </w:rPr>
+      </w:pPr>
+      <w:r>
+        <w:rPr>
+          <w:rFonts w:ascii="Ebrima" w:hAnsi="Ebrima"/>
+          <w:sz w:val="24"/>
+        </w:rPr>
+        <w:t xml:space="preserve">AYFM-AP must allow students to </w:t>
+      </w:r>
+      <w:r>
+        <w:rPr>
+          <w:rFonts w:ascii="Ebrima" w:hAnsi="Ebrima"/>
+          <w:sz w:val="24"/>
+        </w:rPr>
+        <w:t>be deactivated so that they will not be recommended for assignments.</w:t>
       </w:r>
     </w:p>
     <w:p>
@@ -2985,7 +3090,14 @@
           <w:rFonts w:ascii="Ebrima" w:hAnsi="Ebrima"/>
           <w:sz w:val="24"/>
         </w:rPr>
-        <w:t>AYFM-AP must allow the user to edit student profiles.</w:t>
+        <w:t>AYFM</w:t>
+      </w:r>
+      <w:r>
+        <w:rPr>
+          <w:rFonts w:ascii="Ebrima" w:hAnsi="Ebrima"/>
+          <w:sz w:val="24"/>
+        </w:rPr>
+        <w:t>-AP must generate participation summaries for each profile.</w:t>
       </w:r>
     </w:p>
     <w:p>
@@ -3006,14 +3118,225 @@
           <w:rFonts w:ascii="Ebrima" w:hAnsi="Ebrima"/>
           <w:sz w:val="24"/>
         </w:rPr>
-        <w:t>AYFM-AP must allow the user to approve st</w:t>
-      </w:r>
-      <w:r>
-        <w:rPr>
-          <w:rFonts w:ascii="Ebrima" w:hAnsi="Ebrima"/>
-          <w:sz w:val="24"/>
-        </w:rPr>
-        <w:t>udents for different assignment types</w:t>
+        <w:t xml:space="preserve">AYFM-AP will have </w:t>
+      </w:r>
+      <w:r>
+        <w:rPr>
+          <w:rFonts w:ascii="Ebrima" w:hAnsi="Ebrima"/>
+          <w:i/>
+          <w:sz w:val="24"/>
+        </w:rPr>
+        <w:t>assignment-type participation summaries</w:t>
+      </w:r>
+      <w:r>
+        <w:rPr>
+          <w:rFonts w:ascii="Ebrima" w:hAnsi="Ebrima"/>
+          <w:sz w:val="24"/>
+        </w:rPr>
+        <w:t xml:space="preserve"> which will include </w:t>
+      </w:r>
+    </w:p>
+    <w:p>
+      <w:pPr>
+        <w:pStyle w:val="NoSpacing"/>
+        <w:numPr>
+          <w:ilvl w:val="2"/>
+          <w:numId w:val="1"/>
+        </w:numPr>
+        <w:contextualSpacing/>
+        <w:rPr>
+          <w:rFonts w:ascii="Ebrima" w:hAnsi="Ebrima"/>
+          <w:sz w:val="24"/>
+        </w:rPr>
+      </w:pPr>
+      <w:r>
+        <w:rPr>
+          <w:rFonts w:ascii="Ebrima" w:hAnsi="Ebrima"/>
+          <w:sz w:val="24"/>
+        </w:rPr>
+        <w:t>Name</w:t>
+      </w:r>
+    </w:p>
+    <w:p>
+      <w:pPr>
+        <w:pStyle w:val="NoSpacing"/>
+        <w:numPr>
+          <w:ilvl w:val="2"/>
+          <w:numId w:val="1"/>
+        </w:numPr>
+        <w:contextualSpacing/>
+        <w:rPr>
+          <w:rFonts w:ascii="Ebrima" w:hAnsi="Ebrima"/>
+          <w:sz w:val="24"/>
+        </w:rPr>
+      </w:pPr>
+      <w:r>
+        <w:rPr>
+          <w:rFonts w:ascii="Ebrima" w:hAnsi="Ebrima"/>
+          <w:sz w:val="24"/>
+        </w:rPr>
+        <w:t>assignments type</w:t>
+      </w:r>
+    </w:p>
+    <w:p>
+      <w:pPr>
+        <w:pStyle w:val="NoSpacing"/>
+        <w:numPr>
+          <w:ilvl w:val="2"/>
+          <w:numId w:val="1"/>
+        </w:numPr>
+        <w:contextualSpacing/>
+        <w:rPr>
+          <w:rFonts w:ascii="Ebrima" w:hAnsi="Ebrima"/>
+          <w:sz w:val="24"/>
+        </w:rPr>
+      </w:pPr>
+      <w:r>
+        <w:rPr>
+          <w:rFonts w:ascii="Ebrima" w:hAnsi="Ebrima"/>
+          <w:sz w:val="24"/>
+        </w:rPr>
+        <w:t>numb</w:t>
+      </w:r>
+      <w:r>
+        <w:rPr>
+          <w:rFonts w:ascii="Ebrima" w:hAnsi="Ebrima"/>
+          <w:sz w:val="24"/>
+        </w:rPr>
+        <w:t>er of assignments (completed?)</w:t>
+      </w:r>
+    </w:p>
+    <w:p>
+      <w:pPr>
+        <w:pStyle w:val="NoSpacing"/>
+        <w:numPr>
+          <w:ilvl w:val="2"/>
+          <w:numId w:val="1"/>
+        </w:numPr>
+        <w:contextualSpacing/>
+        <w:rPr>
+          <w:rFonts w:ascii="Ebrima" w:hAnsi="Ebrima"/>
+          <w:sz w:val="24"/>
+        </w:rPr>
+      </w:pPr>
+      <w:r>
+        <w:rPr>
+          <w:rFonts w:ascii="Ebrima" w:hAnsi="Ebrima"/>
+          <w:sz w:val="24"/>
+        </w:rPr>
+        <w:t>numb</w:t>
+      </w:r>
+      <w:r>
+        <w:rPr>
+          <w:rFonts w:ascii="Ebrima" w:hAnsi="Ebrima"/>
+          <w:sz w:val="24"/>
+        </w:rPr>
+        <w:t>er of assignments in section A</w:t>
+      </w:r>
+    </w:p>
+    <w:p>
+      <w:pPr>
+        <w:pStyle w:val="NoSpacing"/>
+        <w:numPr>
+          <w:ilvl w:val="2"/>
+          <w:numId w:val="1"/>
+        </w:numPr>
+        <w:contextualSpacing/>
+        <w:rPr>
+          <w:rFonts w:ascii="Ebrima" w:hAnsi="Ebrima"/>
+          <w:sz w:val="24"/>
+        </w:rPr>
+      </w:pPr>
+      <w:r>
+        <w:rPr>
+          <w:rFonts w:ascii="Ebrima" w:hAnsi="Ebrima"/>
+          <w:sz w:val="24"/>
+        </w:rPr>
+        <w:t>numb</w:t>
+      </w:r>
+      <w:r>
+        <w:rPr>
+          <w:rFonts w:ascii="Ebrima" w:hAnsi="Ebrima"/>
+          <w:sz w:val="24"/>
+        </w:rPr>
+        <w:t>er of assignments in section B</w:t>
+      </w:r>
+    </w:p>
+    <w:p>
+      <w:pPr>
+        <w:pStyle w:val="NoSpacing"/>
+        <w:numPr>
+          <w:ilvl w:val="2"/>
+          <w:numId w:val="1"/>
+        </w:numPr>
+        <w:contextualSpacing/>
+        <w:rPr>
+          <w:rFonts w:ascii="Ebrima" w:hAnsi="Ebrima"/>
+          <w:sz w:val="24"/>
+        </w:rPr>
+      </w:pPr>
+      <w:r>
+        <w:rPr>
+          <w:rFonts w:ascii="Ebrima" w:hAnsi="Ebrima"/>
+          <w:sz w:val="24"/>
+        </w:rPr>
+        <w:t>num</w:t>
+      </w:r>
+      <w:r>
+        <w:rPr>
+          <w:rFonts w:ascii="Ebrima" w:hAnsi="Ebrima"/>
+          <w:sz w:val="24"/>
+        </w:rPr>
+        <w:t>ber of householder assignments</w:t>
+      </w:r>
+    </w:p>
+    <w:p>
+      <w:pPr>
+        <w:pStyle w:val="NoSpacing"/>
+        <w:numPr>
+          <w:ilvl w:val="2"/>
+          <w:numId w:val="1"/>
+        </w:numPr>
+        <w:contextualSpacing/>
+        <w:rPr>
+          <w:rFonts w:ascii="Ebrima" w:hAnsi="Ebrima"/>
+          <w:sz w:val="24"/>
+        </w:rPr>
+      </w:pPr>
+      <w:r>
+        <w:rPr>
+          <w:rFonts w:ascii="Ebrima" w:hAnsi="Ebrima"/>
+          <w:sz w:val="24"/>
+        </w:rPr>
+        <w:t>number of householder assignments in section A</w:t>
+      </w:r>
+    </w:p>
+    <w:p>
+      <w:pPr>
+        <w:pStyle w:val="NoSpacing"/>
+        <w:numPr>
+          <w:ilvl w:val="2"/>
+          <w:numId w:val="1"/>
+        </w:numPr>
+        <w:contextualSpacing/>
+        <w:rPr>
+          <w:rFonts w:ascii="Ebrima" w:hAnsi="Ebrima"/>
+          <w:sz w:val="24"/>
+        </w:rPr>
+      </w:pPr>
+      <w:r>
+        <w:rPr>
+          <w:rFonts w:ascii="Ebrima" w:hAnsi="Ebrima"/>
+          <w:sz w:val="24"/>
+        </w:rPr>
+        <w:t>number of househ</w:t>
+      </w:r>
+      <w:r>
+        <w:rPr>
+          <w:rFonts w:ascii="Ebrima" w:hAnsi="Ebrima"/>
+          <w:sz w:val="24"/>
+        </w:rPr>
+        <w:t>older assignments in section B</w:t>
       </w:r>
       <w:r>
         <w:rPr>
@@ -3041,98 +3364,7 @@
           <w:rFonts w:ascii="Ebrima" w:hAnsi="Ebrima"/>
           <w:sz w:val="24"/>
         </w:rPr>
-        <w:t xml:space="preserve">AYFM-AP must allow the user to approve students for different </w:t>
-      </w:r>
-      <w:r>
-        <w:rPr>
-          <w:rFonts w:ascii="Ebrima" w:hAnsi="Ebrima"/>
-          <w:sz w:val="24"/>
-        </w:rPr>
-        <w:t>assignment roles</w:t>
-      </w:r>
-      <w:r>
-        <w:rPr>
-          <w:rFonts w:ascii="Ebrima" w:hAnsi="Ebrima"/>
-          <w:sz w:val="24"/>
-        </w:rPr>
-        <w:t>.</w:t>
-      </w:r>
-    </w:p>
-    <w:p>
-      <w:pPr>
-        <w:pStyle w:val="NoSpacing"/>
-        <w:numPr>
-          <w:ilvl w:val="1"/>
-          <w:numId w:val="1"/>
-        </w:numPr>
-        <w:contextualSpacing/>
-        <w:rPr>
-          <w:rFonts w:ascii="Ebrima" w:hAnsi="Ebrima"/>
-          <w:sz w:val="24"/>
-        </w:rPr>
-      </w:pPr>
-      <w:r>
-        <w:rPr>
-          <w:rFonts w:ascii="Ebrima" w:hAnsi="Ebrima"/>
-          <w:sz w:val="24"/>
-        </w:rPr>
-        <w:t xml:space="preserve">AYFM-AP must allow students to </w:t>
-      </w:r>
-      <w:r>
-        <w:rPr>
-          <w:rFonts w:ascii="Ebrima" w:hAnsi="Ebrima"/>
-          <w:sz w:val="24"/>
-        </w:rPr>
-        <w:t>be deactivated so that they will not be recommended for assignments.</w:t>
-      </w:r>
-    </w:p>
-    <w:p>
-      <w:pPr>
-        <w:pStyle w:val="NoSpacing"/>
-        <w:numPr>
-          <w:ilvl w:val="0"/>
-          <w:numId w:val="1"/>
-        </w:numPr>
-        <w:contextualSpacing/>
-        <w:rPr>
-          <w:rFonts w:ascii="Ebrima" w:hAnsi="Ebrima"/>
-          <w:sz w:val="24"/>
-        </w:rPr>
-      </w:pPr>
-      <w:r>
-        <w:rPr>
-          <w:rFonts w:ascii="Ebrima" w:hAnsi="Ebrima"/>
-          <w:sz w:val="24"/>
-        </w:rPr>
-        <w:t>AYFM</w:t>
-      </w:r>
-      <w:r>
-        <w:rPr>
-          <w:rFonts w:ascii="Ebrima" w:hAnsi="Ebrima"/>
-          <w:sz w:val="24"/>
-        </w:rPr>
-        <w:t>-AP must generate participation summaries for each profile.</w:t>
-      </w:r>
-    </w:p>
-    <w:p>
-      <w:pPr>
-        <w:pStyle w:val="NoSpacing"/>
-        <w:numPr>
-          <w:ilvl w:val="1"/>
-          <w:numId w:val="1"/>
-        </w:numPr>
-        <w:contextualSpacing/>
-        <w:rPr>
-          <w:rFonts w:ascii="Ebrima" w:hAnsi="Ebrima"/>
-          <w:sz w:val="24"/>
-        </w:rPr>
-      </w:pPr>
-      <w:r>
-        <w:rPr>
-          <w:rFonts w:ascii="Ebrima" w:hAnsi="Ebrima"/>
-          <w:sz w:val="24"/>
-        </w:rPr>
-        <w:t xml:space="preserve">AYFM-AP will have </w:t>
+        <w:t xml:space="preserve">AYFM-AP </w:t>
       </w:r>
       <w:r>
         <w:rPr>
@@ -3140,14 +3372,14 @@
           <w:i/>
           <w:sz w:val="24"/>
         </w:rPr>
-        <w:t>assignment-type participation summaries</w:t>
-      </w:r>
-      <w:r>
-        <w:rPr>
-          <w:rFonts w:ascii="Ebrima" w:hAnsi="Ebrima"/>
-          <w:sz w:val="24"/>
-        </w:rPr>
-        <w:t xml:space="preserve"> which will include </w:t>
+        <w:t>total participation summaries</w:t>
+      </w:r>
+      <w:r>
+        <w:rPr>
+          <w:rFonts w:ascii="Ebrima" w:hAnsi="Ebrima"/>
+          <w:sz w:val="24"/>
+        </w:rPr>
+        <w:t xml:space="preserve"> will aggregate the “assignment-type participation summaries” and will include </w:t>
       </w:r>
     </w:p>
     <w:p>
@@ -3189,7 +3421,7 @@
           <w:rFonts w:ascii="Ebrima" w:hAnsi="Ebrima"/>
           <w:sz w:val="24"/>
         </w:rPr>
-        <w:t>assignments type</w:t>
+        <w:t>total assignments</w:t>
       </w:r>
     </w:p>
     <w:p>
@@ -3210,14 +3442,7 @@
           <w:rFonts w:ascii="Ebrima" w:hAnsi="Ebrima"/>
           <w:sz w:val="24"/>
         </w:rPr>
-        <w:t>numb</w:t>
-      </w:r>
-      <w:r>
-        <w:rPr>
-          <w:rFonts w:ascii="Ebrima" w:hAnsi="Ebrima"/>
-          <w:sz w:val="24"/>
-        </w:rPr>
-        <w:t>er of assignments (completed?)</w:t>
+        <w:t>total section A assignments</w:t>
       </w:r>
     </w:p>
     <w:p>
@@ -3238,246 +3463,7 @@
           <w:rFonts w:ascii="Ebrima" w:hAnsi="Ebrima"/>
           <w:sz w:val="24"/>
         </w:rPr>
-        <w:t>numb</w:t>
-      </w:r>
-      <w:r>
-        <w:rPr>
-          <w:rFonts w:ascii="Ebrima" w:hAnsi="Ebrima"/>
-          <w:sz w:val="24"/>
-        </w:rPr>
-        <w:t>er of assignments in section A</w:t>
-      </w:r>
-    </w:p>
-    <w:p>
-      <w:pPr>
-        <w:pStyle w:val="NoSpacing"/>
-        <w:numPr>
-          <w:ilvl w:val="2"/>
-          <w:numId w:val="1"/>
-        </w:numPr>
-        <w:contextualSpacing/>
-        <w:rPr>
-          <w:rFonts w:ascii="Ebrima" w:hAnsi="Ebrima"/>
-          <w:sz w:val="24"/>
-        </w:rPr>
-      </w:pPr>
-      <w:r>
-        <w:rPr>
-          <w:rFonts w:ascii="Ebrima" w:hAnsi="Ebrima"/>
-          <w:sz w:val="24"/>
-        </w:rPr>
-        <w:t>numb</w:t>
-      </w:r>
-      <w:r>
-        <w:rPr>
-          <w:rFonts w:ascii="Ebrima" w:hAnsi="Ebrima"/>
-          <w:sz w:val="24"/>
-        </w:rPr>
-        <w:t>er of assignments in section B</w:t>
-      </w:r>
-    </w:p>
-    <w:p>
-      <w:pPr>
-        <w:pStyle w:val="NoSpacing"/>
-        <w:numPr>
-          <w:ilvl w:val="2"/>
-          <w:numId w:val="1"/>
-        </w:numPr>
-        <w:contextualSpacing/>
-        <w:rPr>
-          <w:rFonts w:ascii="Ebrima" w:hAnsi="Ebrima"/>
-          <w:sz w:val="24"/>
-        </w:rPr>
-      </w:pPr>
-      <w:r>
-        <w:rPr>
-          <w:rFonts w:ascii="Ebrima" w:hAnsi="Ebrima"/>
-          <w:sz w:val="24"/>
-        </w:rPr>
-        <w:t>num</w:t>
-      </w:r>
-      <w:r>
-        <w:rPr>
-          <w:rFonts w:ascii="Ebrima" w:hAnsi="Ebrima"/>
-          <w:sz w:val="24"/>
-        </w:rPr>
-        <w:t>ber of householder assignments</w:t>
-      </w:r>
-    </w:p>
-    <w:p>
-      <w:pPr>
-        <w:pStyle w:val="NoSpacing"/>
-        <w:numPr>
-          <w:ilvl w:val="2"/>
-          <w:numId w:val="1"/>
-        </w:numPr>
-        <w:contextualSpacing/>
-        <w:rPr>
-          <w:rFonts w:ascii="Ebrima" w:hAnsi="Ebrima"/>
-          <w:sz w:val="24"/>
-        </w:rPr>
-      </w:pPr>
-      <w:r>
-        <w:rPr>
-          <w:rFonts w:ascii="Ebrima" w:hAnsi="Ebrima"/>
-          <w:sz w:val="24"/>
-        </w:rPr>
-        <w:t>number of householder assignments in section A</w:t>
-      </w:r>
-    </w:p>
-    <w:p>
-      <w:pPr>
-        <w:pStyle w:val="NoSpacing"/>
-        <w:numPr>
-          <w:ilvl w:val="2"/>
-          <w:numId w:val="1"/>
-        </w:numPr>
-        <w:contextualSpacing/>
-        <w:rPr>
-          <w:rFonts w:ascii="Ebrima" w:hAnsi="Ebrima"/>
-          <w:sz w:val="24"/>
-        </w:rPr>
-      </w:pPr>
-      <w:r>
-        <w:rPr>
-          <w:rFonts w:ascii="Ebrima" w:hAnsi="Ebrima"/>
-          <w:sz w:val="24"/>
-        </w:rPr>
-        <w:t>number of househ</w:t>
-      </w:r>
-      <w:r>
-        <w:rPr>
-          <w:rFonts w:ascii="Ebrima" w:hAnsi="Ebrima"/>
-          <w:sz w:val="24"/>
-        </w:rPr>
-        <w:t>older assignments in section B</w:t>
-      </w:r>
-      <w:r>
-        <w:rPr>
-          <w:rFonts w:ascii="Ebrima" w:hAnsi="Ebrima"/>
-          <w:sz w:val="24"/>
-        </w:rPr>
-        <w:t>.</w:t>
-      </w:r>
-    </w:p>
-    <w:p>
-      <w:pPr>
-        <w:pStyle w:val="NoSpacing"/>
-        <w:numPr>
-          <w:ilvl w:val="1"/>
-          <w:numId w:val="1"/>
-        </w:numPr>
-        <w:contextualSpacing/>
-        <w:rPr>
-          <w:rFonts w:ascii="Ebrima" w:hAnsi="Ebrima"/>
-          <w:sz w:val="24"/>
-        </w:rPr>
-      </w:pPr>
-      <w:r>
-        <w:rPr>
-          <w:rFonts w:ascii="Ebrima" w:hAnsi="Ebrima"/>
-          <w:sz w:val="24"/>
-        </w:rPr>
-        <w:t xml:space="preserve">AYFM-AP </w:t>
-      </w:r>
-      <w:r>
-        <w:rPr>
-          <w:rFonts w:ascii="Ebrima" w:hAnsi="Ebrima"/>
-          <w:i/>
-          <w:sz w:val="24"/>
-        </w:rPr>
-        <w:t>total participation summaries</w:t>
-      </w:r>
-      <w:r>
-        <w:rPr>
-          <w:rFonts w:ascii="Ebrima" w:hAnsi="Ebrima"/>
-          <w:sz w:val="24"/>
-        </w:rPr>
-        <w:t xml:space="preserve"> will aggregate the “assignment-type participation summaries” and will include </w:t>
-      </w:r>
-    </w:p>
-    <w:p>
-      <w:pPr>
-        <w:pStyle w:val="NoSpacing"/>
-        <w:numPr>
-          <w:ilvl w:val="2"/>
-          <w:numId w:val="1"/>
-        </w:numPr>
-        <w:contextualSpacing/>
-        <w:rPr>
-          <w:rFonts w:ascii="Ebrima" w:hAnsi="Ebrima"/>
-          <w:sz w:val="24"/>
-        </w:rPr>
-      </w:pPr>
-      <w:r>
-        <w:rPr>
-          <w:rFonts w:ascii="Ebrima" w:hAnsi="Ebrima"/>
-          <w:sz w:val="24"/>
-        </w:rPr>
-        <w:t>Name</w:t>
-      </w:r>
-    </w:p>
-    <w:p>
-      <w:pPr>
-        <w:pStyle w:val="NoSpacing"/>
-        <w:numPr>
-          <w:ilvl w:val="2"/>
-          <w:numId w:val="1"/>
-        </w:numPr>
-        <w:contextualSpacing/>
-        <w:rPr>
-          <w:rFonts w:ascii="Ebrima" w:hAnsi="Ebrima"/>
-          <w:sz w:val="24"/>
-        </w:rPr>
-      </w:pPr>
-      <w:r>
-        <w:rPr>
-          <w:rFonts w:ascii="Ebrima" w:hAnsi="Ebrima"/>
-          <w:sz w:val="24"/>
-        </w:rPr>
         <w:lastRenderedPageBreak/>
-        <w:t>total assignments</w:t>
-      </w:r>
-    </w:p>
-    <w:p>
-      <w:pPr>
-        <w:pStyle w:val="NoSpacing"/>
-        <w:numPr>
-          <w:ilvl w:val="2"/>
-          <w:numId w:val="1"/>
-        </w:numPr>
-        <w:contextualSpacing/>
-        <w:rPr>
-          <w:rFonts w:ascii="Ebrima" w:hAnsi="Ebrima"/>
-          <w:sz w:val="24"/>
-        </w:rPr>
-      </w:pPr>
-      <w:r>
-        <w:rPr>
-          <w:rFonts w:ascii="Ebrima" w:hAnsi="Ebrima"/>
-          <w:sz w:val="24"/>
-        </w:rPr>
-        <w:t>total section A assignments</w:t>
-      </w:r>
-    </w:p>
-    <w:p>
-      <w:pPr>
-        <w:pStyle w:val="NoSpacing"/>
-        <w:numPr>
-          <w:ilvl w:val="2"/>
-          <w:numId w:val="1"/>
-        </w:numPr>
-        <w:contextualSpacing/>
-        <w:rPr>
-          <w:rFonts w:ascii="Ebrima" w:hAnsi="Ebrima"/>
-          <w:sz w:val="24"/>
-        </w:rPr>
-      </w:pPr>
-      <w:r>
-        <w:rPr>
-          <w:rFonts w:ascii="Ebrima" w:hAnsi="Ebrima"/>
-          <w:sz w:val="24"/>
-        </w:rPr>
         <w:t>total section B assignments</w:t>
       </w:r>
     </w:p>
@@ -4024,7 +4010,7 @@
 </file>
 
 <file path=word/numbering.xml><?xml version="1.0" encoding="utf-8"?>
-<w:numbering xmlns:wpc="http://schemas.microsoft.com/office/word/2010/wordprocessingCanvas" xmlns:cx="http://schemas.microsoft.com/office/drawing/2014/chartex" xmlns:cx1="http://schemas.microsoft.com/office/drawing/2015/9/8/chartex" xmlns:cx2="http://schemas.microsoft.com/office/drawing/2015/10/21/chartex" xmlns:cx3="http://schemas.microsoft.com/office/drawing/2016/5/9/chartex" xmlns:cx4="http://schemas.microsoft.com/office/drawing/2016/5/10/chartex" xmlns:cx5="http://schemas.microsoft.com/office/drawing/2016/5/11/chartex" xmlns:mc="http://schemas.openxmlformats.org/markup-compatibility/2006" xmlns:o="urn:schemas-microsoft-com:office:office" xmlns:r="http://schemas.openxmlformats.org/officeDocument/2006/relationships" xmlns:m="http://schemas.openxmlformats.org/officeDocument/2006/math" xmlns:v="urn:schemas-microsoft-com:vml" xmlns:wp14="http://schemas.microsoft.com/office/word/2010/wordprocessingDrawing" xmlns:wp="http://schemas.openxmlformats.org/drawingml/2006/wordprocessingDrawing" xmlns:w10="urn:schemas-microsoft-com:office:word" xmlns:w="http://schemas.openxmlformats.org/wordprocessingml/2006/main" xmlns:w14="http://schemas.microsoft.com/office/word/2010/wordml" xmlns:w15="http://schemas.microsoft.com/office/word/2012/wordml" xmlns:w16se="http://schemas.microsoft.com/office/word/2015/wordml/symex" xmlns:wpg="http://schemas.microsoft.com/office/word/2010/wordprocessingGroup" xmlns:wpi="http://schemas.microsoft.com/office/word/2010/wordprocessingInk" xmlns:wne="http://schemas.microsoft.com/office/word/2006/wordml" xmlns:wps="http://schemas.microsoft.com/office/word/2010/wordprocessingShape" mc:Ignorable="w14 w15 w16se wp14">
+<w:numbering xmlns:wpc="http://schemas.microsoft.com/office/word/2010/wordprocessingCanvas" xmlns:cx="http://schemas.microsoft.com/office/drawing/2014/chartex" xmlns:cx1="http://schemas.microsoft.com/office/drawing/2015/9/8/chartex" xmlns:cx2="http://schemas.microsoft.com/office/drawing/2015/10/21/chartex" xmlns:cx3="http://schemas.microsoft.com/office/drawing/2016/5/9/chartex" xmlns:cx4="http://schemas.microsoft.com/office/drawing/2016/5/10/chartex" xmlns:cx5="http://schemas.microsoft.com/office/drawing/2016/5/11/chartex" xmlns:cx6="http://schemas.microsoft.com/office/drawing/2016/5/12/chartex" xmlns:cx7="http://schemas.microsoft.com/office/drawing/2016/5/13/chartex" xmlns:cx8="http://schemas.microsoft.com/office/drawing/2016/5/14/chartex" xmlns:mc="http://schemas.openxmlformats.org/markup-compatibility/2006" xmlns:o="urn:schemas-microsoft-com:office:office" xmlns:r="http://schemas.openxmlformats.org/officeDocument/2006/relationships" xmlns:m="http://schemas.openxmlformats.org/officeDocument/2006/math" xmlns:v="urn:schemas-microsoft-com:vml" xmlns:wp14="http://schemas.microsoft.com/office/word/2010/wordprocessingDrawing" xmlns:wp="http://schemas.openxmlformats.org/drawingml/2006/wordprocessingDrawing" xmlns:w10="urn:schemas-microsoft-com:office:word" xmlns:w="http://schemas.openxmlformats.org/wordprocessingml/2006/main" xmlns:w14="http://schemas.microsoft.com/office/word/2010/wordml" xmlns:w15="http://schemas.microsoft.com/office/word/2012/wordml" xmlns:w16se="http://schemas.microsoft.com/office/word/2015/wordml/symex" xmlns:wpg="http://schemas.microsoft.com/office/word/2010/wordprocessingGroup" xmlns:wpi="http://schemas.microsoft.com/office/word/2010/wordprocessingInk" xmlns:wne="http://schemas.microsoft.com/office/word/2006/wordml" xmlns:wps="http://schemas.microsoft.com/office/word/2010/wordprocessingShape" mc:Ignorable="w14 w15 w16se wp14">
   <w:abstractNum w:abstractNumId="0" w15:restartNumberingAfterBreak="0">
     <w:nsid w:val="01D56F8D"/>
     <w:multiLevelType w:val="hybridMultilevel"/>
@@ -5505,7 +5491,7 @@
 </file>
 
 <file path=customXml/itemProps1.xml><?xml version="1.0" encoding="utf-8"?>
-<ds:datastoreItem xmlns:ds="http://schemas.openxmlformats.org/officeDocument/2006/customXml" ds:itemID="{D374F6FD-D074-4A30-822A-BF89A978C965}">
+<ds:datastoreItem xmlns:ds="http://schemas.openxmlformats.org/officeDocument/2006/customXml" ds:itemID="{FB00BC6B-5C3F-43DB-8B54-4071AC381B0A}">
   <ds:schemaRefs>
     <ds:schemaRef ds:uri="http://schemas.openxmlformats.org/officeDocument/2006/bibliography"/>
   </ds:schemaRefs>

</xml_diff>

<commit_message>
Updated SRS docs; cleaned gitignore
</commit_message>
<xml_diff>
--- a/SoftwareEngineering/SRS.docx
+++ b/SoftwareEngineering/SRS.docx
@@ -1,6 +1,6 @@
 
 <file path=word/document.xml><?xml version="1.0" encoding="utf-8"?>
-<w:document xmlns:wpc="http://schemas.microsoft.com/office/word/2010/wordprocessingCanvas" xmlns:cx="http://schemas.microsoft.com/office/drawing/2014/chartex" xmlns:cx1="http://schemas.microsoft.com/office/drawing/2015/9/8/chartex" xmlns:cx2="http://schemas.microsoft.com/office/drawing/2015/10/21/chartex" xmlns:cx3="http://schemas.microsoft.com/office/drawing/2016/5/9/chartex" xmlns:cx4="http://schemas.microsoft.com/office/drawing/2016/5/10/chartex" xmlns:cx5="http://schemas.microsoft.com/office/drawing/2016/5/11/chartex" xmlns:cx6="http://schemas.microsoft.com/office/drawing/2016/5/12/chartex" xmlns:cx7="http://schemas.microsoft.com/office/drawing/2016/5/13/chartex" xmlns:cx8="http://schemas.microsoft.com/office/drawing/2016/5/14/chartex" xmlns:mc="http://schemas.openxmlformats.org/markup-compatibility/2006" xmlns:o="urn:schemas-microsoft-com:office:office" xmlns:r="http://schemas.openxmlformats.org/officeDocument/2006/relationships" xmlns:m="http://schemas.openxmlformats.org/officeDocument/2006/math" xmlns:v="urn:schemas-microsoft-com:vml" xmlns:wp14="http://schemas.microsoft.com/office/word/2010/wordprocessingDrawing" xmlns:wp="http://schemas.openxmlformats.org/drawingml/2006/wordprocessingDrawing" xmlns:w10="urn:schemas-microsoft-com:office:word" xmlns:w="http://schemas.openxmlformats.org/wordprocessingml/2006/main" xmlns:w14="http://schemas.microsoft.com/office/word/2010/wordml" xmlns:w15="http://schemas.microsoft.com/office/word/2012/wordml" xmlns:w16se="http://schemas.microsoft.com/office/word/2015/wordml/symex" xmlns:wpg="http://schemas.microsoft.com/office/word/2010/wordprocessingGroup" xmlns:wpi="http://schemas.microsoft.com/office/word/2010/wordprocessingInk" xmlns:wne="http://schemas.microsoft.com/office/word/2006/wordml" xmlns:wps="http://schemas.microsoft.com/office/word/2010/wordprocessingShape" mc:Ignorable="w14 w15 w16se wp14">
+<w:document xmlns:wpc="http://schemas.microsoft.com/office/word/2010/wordprocessingCanvas" xmlns:cx="http://schemas.microsoft.com/office/drawing/2014/chartex" xmlns:cx1="http://schemas.microsoft.com/office/drawing/2015/9/8/chartex" xmlns:cx2="http://schemas.microsoft.com/office/drawing/2015/10/21/chartex" xmlns:cx3="http://schemas.microsoft.com/office/drawing/2016/5/9/chartex" xmlns:cx4="http://schemas.microsoft.com/office/drawing/2016/5/10/chartex" xmlns:cx5="http://schemas.microsoft.com/office/drawing/2016/5/11/chartex" xmlns:cx6="http://schemas.microsoft.com/office/drawing/2016/5/12/chartex" xmlns:cx7="http://schemas.microsoft.com/office/drawing/2016/5/13/chartex" xmlns:cx8="http://schemas.microsoft.com/office/drawing/2016/5/14/chartex" xmlns:mc="http://schemas.openxmlformats.org/markup-compatibility/2006" xmlns:aink="http://schemas.microsoft.com/office/drawing/2016/ink" xmlns:am3d="http://schemas.microsoft.com/office/drawing/2017/model3d" xmlns:o="urn:schemas-microsoft-com:office:office" xmlns:r="http://schemas.openxmlformats.org/officeDocument/2006/relationships" xmlns:m="http://schemas.openxmlformats.org/officeDocument/2006/math" xmlns:v="urn:schemas-microsoft-com:vml" xmlns:wp14="http://schemas.microsoft.com/office/word/2010/wordprocessingDrawing" xmlns:wp="http://schemas.openxmlformats.org/drawingml/2006/wordprocessingDrawing" xmlns:w10="urn:schemas-microsoft-com:office:word" xmlns:w="http://schemas.openxmlformats.org/wordprocessingml/2006/main" xmlns:w14="http://schemas.microsoft.com/office/word/2010/wordml" xmlns:w15="http://schemas.microsoft.com/office/word/2012/wordml" xmlns:w16cid="http://schemas.microsoft.com/office/word/2016/wordml/cid" xmlns:w16se="http://schemas.microsoft.com/office/word/2015/wordml/symex" xmlns:wpg="http://schemas.microsoft.com/office/word/2010/wordprocessingGroup" xmlns:wpi="http://schemas.microsoft.com/office/word/2010/wordprocessingInk" xmlns:wne="http://schemas.microsoft.com/office/word/2006/wordml" xmlns:wps="http://schemas.microsoft.com/office/word/2010/wordprocessingShape" mc:Ignorable="w14 w15 w16se w16cid wp14">
   <w:body>
     <w:p>
       <w:pPr>
@@ -68,7 +68,23 @@
           <w:rFonts w:ascii="Ebrima" w:hAnsi="Ebrima"/>
           <w:sz w:val="24"/>
         </w:rPr>
-        <w:t>IEEE Std 830-1998 SRS</w:t>
+        <w:t xml:space="preserve">IEEE </w:t>
+      </w:r>
+      <w:proofErr w:type="spellStart"/>
+      <w:r>
+        <w:rPr>
+          <w:rFonts w:ascii="Ebrima" w:hAnsi="Ebrima"/>
+          <w:sz w:val="24"/>
+        </w:rPr>
+        <w:t>Std</w:t>
+      </w:r>
+      <w:proofErr w:type="spellEnd"/>
+      <w:r>
+        <w:rPr>
+          <w:rFonts w:ascii="Ebrima" w:hAnsi="Ebrima"/>
+          <w:sz w:val="24"/>
+        </w:rPr>
+        <w:t xml:space="preserve"> 830-1998 SRS</w:t>
       </w:r>
     </w:p>
     <w:p>
@@ -803,12 +819,21 @@
           <w:sz w:val="24"/>
         </w:rPr>
       </w:pPr>
-      <w:r>
-        <w:rPr>
-          <w:rFonts w:ascii="Ebrima" w:hAnsi="Ebrima"/>
-          <w:sz w:val="24"/>
-        </w:rPr>
-        <w:t>assgn.</w:t>
+      <w:proofErr w:type="spellStart"/>
+      <w:r>
+        <w:rPr>
+          <w:rFonts w:ascii="Ebrima" w:hAnsi="Ebrima"/>
+          <w:sz w:val="24"/>
+        </w:rPr>
+        <w:t>assgn</w:t>
+      </w:r>
+      <w:proofErr w:type="spellEnd"/>
+      <w:r>
+        <w:rPr>
+          <w:rFonts w:ascii="Ebrima" w:hAnsi="Ebrima"/>
+          <w:sz w:val="24"/>
+        </w:rPr>
+        <w:t>.</w:t>
       </w:r>
     </w:p>
     <w:p>
@@ -838,12 +863,21 @@
           <w:sz w:val="24"/>
         </w:rPr>
       </w:pPr>
-      <w:r>
-        <w:rPr>
-          <w:rFonts w:ascii="Ebrima" w:hAnsi="Ebrima"/>
-          <w:sz w:val="24"/>
-        </w:rPr>
-        <w:t>hhold.</w:t>
+      <w:proofErr w:type="spellStart"/>
+      <w:r>
+        <w:rPr>
+          <w:rFonts w:ascii="Ebrima" w:hAnsi="Ebrima"/>
+          <w:sz w:val="24"/>
+        </w:rPr>
+        <w:t>hhold</w:t>
+      </w:r>
+      <w:proofErr w:type="spellEnd"/>
+      <w:r>
+        <w:rPr>
+          <w:rFonts w:ascii="Ebrima" w:hAnsi="Ebrima"/>
+          <w:sz w:val="24"/>
+        </w:rPr>
+        <w:t>.</w:t>
       </w:r>
     </w:p>
     <w:p>
@@ -1191,7 +1225,23 @@
           <w:rFonts w:ascii="Ebrima" w:hAnsi="Ebrima"/>
           <w:sz w:val="24"/>
         </w:rPr>
-        <w:t xml:space="preserve">There are many existing tools that facilitate the scheduling of assignments. TheocBase is one of these. There is interest in exploring this application for understanding and identifying use cases. It can be found at theocbase.net along with its supporting </w:t>
+        <w:t xml:space="preserve">There are many existing tools that facilitate the scheduling of assignments. </w:t>
+      </w:r>
+      <w:proofErr w:type="spellStart"/>
+      <w:r>
+        <w:rPr>
+          <w:rFonts w:ascii="Ebrima" w:hAnsi="Ebrima"/>
+          <w:sz w:val="24"/>
+        </w:rPr>
+        <w:t>TheocBase</w:t>
+      </w:r>
+      <w:proofErr w:type="spellEnd"/>
+      <w:r>
+        <w:rPr>
+          <w:rFonts w:ascii="Ebrima" w:hAnsi="Ebrima"/>
+          <w:sz w:val="24"/>
+        </w:rPr>
+        <w:t xml:space="preserve"> is one of these. There is interest in exploring this application for understanding and identifying use cases. It can be found at theocbase.net along with its supporting </w:t>
       </w:r>
       <w:r>
         <w:rPr>
@@ -1199,7 +1249,23 @@
           <w:sz w:val="24"/>
         </w:rPr>
         <w:lastRenderedPageBreak/>
-        <w:t>documentation. Note that TheocBase manages all sections of midweek meeting and weekend meeting as well.</w:t>
+        <w:t xml:space="preserve">documentation. Note that </w:t>
+      </w:r>
+      <w:proofErr w:type="spellStart"/>
+      <w:r>
+        <w:rPr>
+          <w:rFonts w:ascii="Ebrima" w:hAnsi="Ebrima"/>
+          <w:sz w:val="24"/>
+        </w:rPr>
+        <w:t>TheocBase</w:t>
+      </w:r>
+      <w:proofErr w:type="spellEnd"/>
+      <w:r>
+        <w:rPr>
+          <w:rFonts w:ascii="Ebrima" w:hAnsi="Ebrima"/>
+          <w:sz w:val="24"/>
+        </w:rPr>
+        <w:t xml:space="preserve"> manages all sections of midweek meeting and weekend meeting as well.</w:t>
       </w:r>
     </w:p>
     <w:p>
@@ -1399,13 +1465,15 @@
       </w:pPr>
       <w:r>
         <w:rPr>
+          <w:rFonts w:ascii="Ebrima" w:hAnsi="Ebrima"/>
           <w:noProof/>
+          <w:sz w:val="24"/>
         </w:rPr>
         <w:drawing>
           <wp:inline distT="0" distB="0" distL="0" distR="0">
-            <wp:extent cx="5943600" cy="3765999"/>
-            <wp:effectExtent l="0" t="0" r="0" b="6350"/>
-            <wp:docPr id="2" name="Picture 2" descr="C:\Users\FidelCoria\AppData\Local\Microsoft\Windows\INetCacheContent.Word\BlockDiagram.jpg"/>
+            <wp:extent cx="5943600" cy="3766185"/>
+            <wp:effectExtent l="0" t="0" r="0" b="5715"/>
+            <wp:docPr id="4" name="Picture 4"/>
             <wp:cNvGraphicFramePr>
               <a:graphicFrameLocks xmlns:a="http://schemas.openxmlformats.org/drawingml/2006/main" noChangeAspect="1"/>
             </wp:cNvGraphicFramePr>
@@ -1413,366 +1481,11 @@
               <a:graphicData uri="http://schemas.openxmlformats.org/drawingml/2006/picture">
                 <pic:pic xmlns:pic="http://schemas.openxmlformats.org/drawingml/2006/picture">
                   <pic:nvPicPr>
-                    <pic:cNvPr id="0" name="Picture 1" descr="C:\Users\FidelCoria\AppData\Local\Microsoft\Windows\INetCacheContent.Word\BlockDiagram.jpg"/>
-                    <pic:cNvPicPr>
-                      <a:picLocks noChangeAspect="1" noChangeArrowheads="1"/>
-                    </pic:cNvPicPr>
+                    <pic:cNvPr id="4" name="BlockDiagram.jpg"/>
+                    <pic:cNvPicPr/>
                   </pic:nvPicPr>
                   <pic:blipFill>
                     <a:blip r:embed="rId6">
-                      <a:extLst>
-                        <a:ext uri="{28A0092B-C50C-407E-A947-70E740481C1C}">
-                          <a14:useLocalDpi xmlns:a14="http://schemas.microsoft.com/office/drawing/2010/main" val="0"/>
-                        </a:ext>
-                      </a:extLst>
-                    </a:blip>
-                    <a:srcRect/>
-                    <a:stretch>
-                      <a:fillRect/>
-                    </a:stretch>
-                  </pic:blipFill>
-                  <pic:spPr bwMode="auto">
-                    <a:xfrm>
-                      <a:off x="0" y="0"/>
-                      <a:ext cx="5943600" cy="3765999"/>
-                    </a:xfrm>
-                    <a:prstGeom prst="rect">
-                      <a:avLst/>
-                    </a:prstGeom>
-                    <a:noFill/>
-                    <a:ln>
-                      <a:noFill/>
-                    </a:ln>
-                  </pic:spPr>
-                </pic:pic>
-              </a:graphicData>
-            </a:graphic>
-          </wp:inline>
-        </w:drawing>
-      </w:r>
-    </w:p>
-    <w:p>
-      <w:pPr>
-        <w:pStyle w:val="NoSpacing"/>
-        <w:contextualSpacing/>
-        <w:jc w:val="right"/>
-        <w:rPr>
-          <w:rFonts w:ascii="Ebrima" w:hAnsi="Ebrima"/>
-          <w:sz w:val="24"/>
-        </w:rPr>
-      </w:pPr>
-      <w:r>
-        <w:rPr>
-          <w:rFonts w:ascii="Ebrima" w:hAnsi="Ebrima"/>
-          <w:sz w:val="24"/>
-        </w:rPr>
-        <w:t>Block Diagram</w:t>
-      </w:r>
-    </w:p>
-    <w:p>
-      <w:pPr>
-        <w:pStyle w:val="NoSpacing"/>
-        <w:contextualSpacing/>
-        <w:rPr>
-          <w:rFonts w:ascii="Ebrima" w:hAnsi="Ebrima"/>
-          <w:sz w:val="24"/>
-        </w:rPr>
-      </w:pPr>
-    </w:p>
-    <w:p>
-      <w:pPr>
-        <w:pStyle w:val="NoSpacing"/>
-        <w:contextualSpacing/>
-        <w:rPr>
-          <w:rFonts w:ascii="Ebrima" w:hAnsi="Ebrima"/>
-          <w:sz w:val="24"/>
-        </w:rPr>
-      </w:pPr>
-      <w:r>
-        <w:rPr>
-          <w:rFonts w:ascii="Ebrima" w:hAnsi="Ebrima"/>
-          <w:sz w:val="24"/>
-        </w:rPr>
-        <w:tab/>
-      </w:r>
-      <w:r>
-        <w:rPr>
-          <w:rFonts w:ascii="Ebrima" w:hAnsi="Ebrima"/>
-          <w:sz w:val="24"/>
-        </w:rPr>
-        <w:tab/>
-        <w:t>System Interfaces</w:t>
-      </w:r>
-    </w:p>
-    <w:p>
-      <w:pPr>
-        <w:pStyle w:val="NoSpacing"/>
-        <w:contextualSpacing/>
-        <w:rPr>
-          <w:rFonts w:ascii="Ebrima" w:hAnsi="Ebrima"/>
-          <w:sz w:val="24"/>
-        </w:rPr>
-      </w:pPr>
-      <w:r>
-        <w:rPr>
-          <w:rFonts w:ascii="Ebrima" w:hAnsi="Ebrima"/>
-          <w:sz w:val="24"/>
-        </w:rPr>
-        <w:t xml:space="preserve">Above </w:t>
-      </w:r>
-      <w:r>
-        <w:rPr>
-          <w:rFonts w:ascii="Ebrima" w:hAnsi="Ebrima"/>
-          <w:sz w:val="24"/>
-        </w:rPr>
-        <w:t xml:space="preserve">is a block diagram that outlines the subsystems. </w:t>
-      </w:r>
-      <w:r>
-        <w:rPr>
-          <w:rFonts w:ascii="Ebrima" w:hAnsi="Ebrima"/>
-          <w:sz w:val="24"/>
-        </w:rPr>
-        <w:t xml:space="preserve">Note that the schedules that are output can be used as input. </w:t>
-      </w:r>
-      <w:r>
-        <w:rPr>
-          <w:rFonts w:ascii="Ebrima" w:hAnsi="Ebrima"/>
-          <w:sz w:val="24"/>
-        </w:rPr>
-        <w:t>(If it seems like that diagram came out of nowhere, you’re right. It is premature to develop it here but that’s too bad.)</w:t>
-      </w:r>
-    </w:p>
-    <w:p>
-      <w:pPr>
-        <w:pStyle w:val="NoSpacing"/>
-        <w:contextualSpacing/>
-        <w:rPr>
-          <w:rFonts w:ascii="Ebrima" w:hAnsi="Ebrima"/>
-          <w:sz w:val="24"/>
-        </w:rPr>
-      </w:pPr>
-    </w:p>
-    <w:p>
-      <w:pPr>
-        <w:pStyle w:val="NoSpacing"/>
-        <w:contextualSpacing/>
-        <w:rPr>
-          <w:rFonts w:ascii="Ebrima" w:hAnsi="Ebrima"/>
-          <w:sz w:val="24"/>
-        </w:rPr>
-      </w:pPr>
-      <w:r>
-        <w:rPr>
-          <w:rFonts w:ascii="Ebrima" w:hAnsi="Ebrima"/>
-          <w:sz w:val="24"/>
-        </w:rPr>
-        <w:lastRenderedPageBreak/>
-        <w:t>The ‘Reminder Slip Populator’ will be in C# to build some experience with that programing language, although writing it in Java makes the most sense. Presumably there is some tool available that will allow the C# program to be run from the overall application which will be in Java.</w:t>
-      </w:r>
-      <w:r>
-        <w:rPr>
-          <w:rFonts w:ascii="Ebrima" w:hAnsi="Ebrima"/>
-          <w:sz w:val="24"/>
-        </w:rPr>
-        <w:t xml:space="preserve"> Ideally the slips should be populated directly from data that has been committed to the database rather than from a csv file.</w:t>
-      </w:r>
-      <w:r>
-        <w:rPr>
-          <w:rFonts w:ascii="Ebrima" w:hAnsi="Ebrima"/>
-          <w:sz w:val="24"/>
-        </w:rPr>
-        <w:t xml:space="preserve"> </w:t>
-      </w:r>
-      <w:r>
-        <w:rPr>
-          <w:rFonts w:ascii="Ebrima" w:hAnsi="Ebrima"/>
-          <w:sz w:val="24"/>
-        </w:rPr>
-        <w:t xml:space="preserve">It should be noted that this is generally undesirable because the information on the slips may not be </w:t>
-      </w:r>
-      <w:r>
-        <w:rPr>
-          <w:rFonts w:ascii="Ebrima" w:hAnsi="Ebrima"/>
-          <w:sz w:val="24"/>
-        </w:rPr>
-        <w:t>in</w:t>
-      </w:r>
-      <w:r>
-        <w:rPr>
-          <w:rFonts w:ascii="Ebrima" w:hAnsi="Ebrima"/>
-          <w:sz w:val="24"/>
-        </w:rPr>
-        <w:t>consistent with the database. This might be an example of what are known as data silos.</w:t>
-      </w:r>
-    </w:p>
-    <w:p>
-      <w:pPr>
-        <w:pStyle w:val="NoSpacing"/>
-        <w:contextualSpacing/>
-        <w:rPr>
-          <w:rFonts w:ascii="Ebrima" w:hAnsi="Ebrima"/>
-          <w:sz w:val="24"/>
-        </w:rPr>
-      </w:pPr>
-    </w:p>
-    <w:p>
-      <w:pPr>
-        <w:pStyle w:val="NoSpacing"/>
-        <w:contextualSpacing/>
-        <w:rPr>
-          <w:rFonts w:ascii="Ebrima" w:hAnsi="Ebrima"/>
-          <w:sz w:val="24"/>
-        </w:rPr>
-      </w:pPr>
-      <w:r>
-        <w:rPr>
-          <w:rFonts w:ascii="Ebrima" w:hAnsi="Ebrima"/>
-          <w:sz w:val="24"/>
-        </w:rPr>
-        <w:t xml:space="preserve">The ‘Template Schedule Populator’ will likely be made in C# as well, although it is known how to easily </w:t>
-      </w:r>
-      <w:r>
-        <w:rPr>
-          <w:rFonts w:ascii="Ebrima" w:hAnsi="Ebrima"/>
-          <w:sz w:val="24"/>
-        </w:rPr>
-        <w:t xml:space="preserve">accomplish the task with Python. </w:t>
-      </w:r>
-      <w:r>
-        <w:rPr>
-          <w:rFonts w:ascii="Ebrima" w:hAnsi="Ebrima"/>
-          <w:sz w:val="24"/>
-        </w:rPr>
-        <w:t>The schedule passed from the ‘Suggestion Generator’ to the ‘Template Schedule Populator’</w:t>
-      </w:r>
-      <w:r>
-        <w:rPr>
-          <w:rFonts w:ascii="Ebrima" w:hAnsi="Ebrima"/>
-          <w:sz w:val="24"/>
-        </w:rPr>
-        <w:t xml:space="preserve"> will be a temporary csv file to accommodate the communication between the two subsystems.</w:t>
-      </w:r>
-    </w:p>
-    <w:p>
-      <w:pPr>
-        <w:pStyle w:val="NoSpacing"/>
-        <w:contextualSpacing/>
-        <w:rPr>
-          <w:rFonts w:ascii="Ebrima" w:hAnsi="Ebrima"/>
-          <w:sz w:val="24"/>
-        </w:rPr>
-      </w:pPr>
-    </w:p>
-    <w:p>
-      <w:pPr>
-        <w:pStyle w:val="NoSpacing"/>
-        <w:contextualSpacing/>
-        <w:rPr>
-          <w:rFonts w:ascii="Ebrima" w:hAnsi="Ebrima"/>
-          <w:sz w:val="24"/>
-        </w:rPr>
-      </w:pPr>
-      <w:r>
-        <w:rPr>
-          <w:rFonts w:ascii="Ebrima" w:hAnsi="Ebrima"/>
-          <w:sz w:val="24"/>
-        </w:rPr>
-        <w:t xml:space="preserve">Schedule parsing will be done in python. Using Jython, the scripts will be runnable through the main Java application. This subsystem has the </w:t>
-      </w:r>
-      <w:r>
-        <w:rPr>
-          <w:rFonts w:ascii="Ebrima" w:hAnsi="Ebrima"/>
-          <w:sz w:val="24"/>
-        </w:rPr>
-        <w:t>architectural design paradigm of a</w:t>
-      </w:r>
-      <w:r>
-        <w:rPr>
-          <w:rFonts w:ascii="Ebrima" w:hAnsi="Ebrima"/>
-          <w:sz w:val="24"/>
-        </w:rPr>
-        <w:t xml:space="preserve"> transformational system because the data is </w:t>
-      </w:r>
-      <w:r>
-        <w:rPr>
-          <w:rFonts w:ascii="Ebrima" w:hAnsi="Ebrima"/>
-          <w:sz w:val="24"/>
-        </w:rPr>
-        <w:t>converted (“transformed”) several times into different formats.</w:t>
-      </w:r>
-      <w:r>
-        <w:rPr>
-          <w:rFonts w:ascii="Ebrima" w:hAnsi="Ebrima"/>
-          <w:sz w:val="24"/>
-        </w:rPr>
-        <w:t xml:space="preserve"> A new file is created each time the data is transformed and the original is left intact.</w:t>
-      </w:r>
-      <w:r>
-        <w:rPr>
-          <w:rFonts w:ascii="Ebrima" w:hAnsi="Ebrima"/>
-          <w:sz w:val="24"/>
-        </w:rPr>
-        <w:t xml:space="preserve"> Below is a Transformational Graph that depicts the data needed and its transformations. </w:t>
-      </w:r>
-      <w:r>
-        <w:rPr>
-          <w:rFonts w:ascii="Ebrima" w:hAnsi="Ebrima"/>
-          <w:sz w:val="24"/>
-        </w:rPr>
-        <w:t>Each edge represents a process and the description on the edge represents parameters while the nodes represent the format state.</w:t>
-      </w:r>
-    </w:p>
-    <w:p>
-      <w:pPr>
-        <w:pStyle w:val="NoSpacing"/>
-        <w:contextualSpacing/>
-        <w:jc w:val="center"/>
-        <w:rPr>
-          <w:rFonts w:ascii="Ebrima" w:hAnsi="Ebrima"/>
-          <w:sz w:val="24"/>
-        </w:rPr>
-      </w:pPr>
-      <w:r>
-        <w:rPr>
-          <w:rFonts w:ascii="Ebrima" w:hAnsi="Ebrima"/>
-          <w:sz w:val="24"/>
-        </w:rPr>
-        <w:t>Transformational Graph</w:t>
-      </w:r>
-    </w:p>
-    <w:p>
-      <w:pPr>
-        <w:pStyle w:val="NoSpacing"/>
-        <w:contextualSpacing/>
-        <w:jc w:val="center"/>
-        <w:rPr>
-          <w:rFonts w:ascii="Ebrima" w:hAnsi="Ebrima"/>
-          <w:sz w:val="24"/>
-        </w:rPr>
-      </w:pPr>
-      <w:r>
-        <w:rPr>
-          <w:rFonts w:ascii="Ebrima" w:hAnsi="Ebrima"/>
-          <w:noProof/>
-          <w:sz w:val="24"/>
-        </w:rPr>
-        <w:drawing>
-          <wp:inline distT="0" distB="0" distL="0" distR="0">
-            <wp:extent cx="4942703" cy="1828800"/>
-            <wp:effectExtent l="0" t="0" r="0" b="0"/>
-            <wp:docPr id="1" name="Picture 1"/>
-            <wp:cNvGraphicFramePr>
-              <a:graphicFrameLocks xmlns:a="http://schemas.openxmlformats.org/drawingml/2006/main" noChangeAspect="1"/>
-            </wp:cNvGraphicFramePr>
-            <a:graphic xmlns:a="http://schemas.openxmlformats.org/drawingml/2006/main">
-              <a:graphicData uri="http://schemas.openxmlformats.org/drawingml/2006/picture">
-                <pic:pic xmlns:pic="http://schemas.openxmlformats.org/drawingml/2006/picture">
-                  <pic:nvPicPr>
-                    <pic:cNvPr id="1" name="abbrev par.png"/>
-                    <pic:cNvPicPr/>
-                  </pic:nvPicPr>
-                  <pic:blipFill>
-                    <a:blip r:embed="rId7">
                       <a:extLst>
                         <a:ext uri="{28A0092B-C50C-407E-A947-70E740481C1C}">
                           <a14:useLocalDpi xmlns:a14="http://schemas.microsoft.com/office/drawing/2010/main" val="0"/>
@@ -1786,7 +1499,7 @@
                   <pic:spPr>
                     <a:xfrm>
                       <a:off x="0" y="0"/>
-                      <a:ext cx="4942703" cy="1828800"/>
+                      <a:ext cx="5943600" cy="3766185"/>
                     </a:xfrm>
                     <a:prstGeom prst="rect">
                       <a:avLst/>
@@ -1803,6 +1516,226 @@
       <w:pPr>
         <w:pStyle w:val="NoSpacing"/>
         <w:contextualSpacing/>
+        <w:jc w:val="right"/>
+        <w:rPr>
+          <w:rFonts w:ascii="Ebrima" w:hAnsi="Ebrima"/>
+          <w:sz w:val="24"/>
+        </w:rPr>
+      </w:pPr>
+      <w:r>
+        <w:rPr>
+          <w:rFonts w:ascii="Ebrima" w:hAnsi="Ebrima"/>
+          <w:sz w:val="24"/>
+        </w:rPr>
+        <w:t>Block Diagram</w:t>
+      </w:r>
+    </w:p>
+    <w:p>
+      <w:pPr>
+        <w:pStyle w:val="NoSpacing"/>
+        <w:contextualSpacing/>
+        <w:rPr>
+          <w:rFonts w:ascii="Ebrima" w:hAnsi="Ebrima"/>
+          <w:sz w:val="24"/>
+        </w:rPr>
+      </w:pPr>
+    </w:p>
+    <w:p>
+      <w:pPr>
+        <w:pStyle w:val="NoSpacing"/>
+        <w:contextualSpacing/>
+        <w:rPr>
+          <w:rFonts w:ascii="Ebrima" w:hAnsi="Ebrima"/>
+          <w:sz w:val="24"/>
+        </w:rPr>
+      </w:pPr>
+      <w:r>
+        <w:rPr>
+          <w:rFonts w:ascii="Ebrima" w:hAnsi="Ebrima"/>
+          <w:sz w:val="24"/>
+        </w:rPr>
+        <w:tab/>
+      </w:r>
+      <w:r>
+        <w:rPr>
+          <w:rFonts w:ascii="Ebrima" w:hAnsi="Ebrima"/>
+          <w:sz w:val="24"/>
+        </w:rPr>
+        <w:tab/>
+        <w:t>System Interfaces</w:t>
+      </w:r>
+    </w:p>
+    <w:p>
+      <w:pPr>
+        <w:pStyle w:val="NoSpacing"/>
+        <w:contextualSpacing/>
+        <w:rPr>
+          <w:rFonts w:ascii="Ebrima" w:hAnsi="Ebrima"/>
+          <w:sz w:val="24"/>
+        </w:rPr>
+      </w:pPr>
+      <w:r>
+        <w:rPr>
+          <w:rFonts w:ascii="Ebrima" w:hAnsi="Ebrima"/>
+          <w:sz w:val="24"/>
+        </w:rPr>
+        <w:t xml:space="preserve">Above </w:t>
+      </w:r>
+      <w:r>
+        <w:rPr>
+          <w:rFonts w:ascii="Ebrima" w:hAnsi="Ebrima"/>
+          <w:sz w:val="24"/>
+        </w:rPr>
+        <w:t xml:space="preserve">is a block diagram that outlines the subsystems. </w:t>
+      </w:r>
+      <w:r>
+        <w:rPr>
+          <w:rFonts w:ascii="Ebrima" w:hAnsi="Ebrima"/>
+          <w:sz w:val="24"/>
+        </w:rPr>
+        <w:t xml:space="preserve">Note that the schedules that are output can be used as input. </w:t>
+      </w:r>
+      <w:r>
+        <w:rPr>
+          <w:rFonts w:ascii="Ebrima" w:hAnsi="Ebrima"/>
+          <w:sz w:val="24"/>
+        </w:rPr>
+        <w:t>(If it seems like that diagram came out of nowhere, you’re right. It is premature to develop it here but that’s too bad.)</w:t>
+      </w:r>
+    </w:p>
+    <w:p>
+      <w:pPr>
+        <w:pStyle w:val="NoSpacing"/>
+        <w:contextualSpacing/>
+        <w:rPr>
+          <w:rFonts w:ascii="Ebrima" w:hAnsi="Ebrima"/>
+          <w:sz w:val="24"/>
+        </w:rPr>
+      </w:pPr>
+    </w:p>
+    <w:p>
+      <w:pPr>
+        <w:pStyle w:val="NoSpacing"/>
+        <w:contextualSpacing/>
+        <w:rPr>
+          <w:rFonts w:ascii="Ebrima" w:hAnsi="Ebrima"/>
+          <w:sz w:val="24"/>
+        </w:rPr>
+      </w:pPr>
+      <w:r>
+        <w:rPr>
+          <w:rFonts w:ascii="Ebrima" w:hAnsi="Ebrima"/>
+          <w:sz w:val="24"/>
+        </w:rPr>
+        <w:lastRenderedPageBreak/>
+        <w:t>The ‘Reminder Slip Populator’ will be in C# to build some experience with that programing language, although writing it in Java makes the most sense. Presumably there is some tool available that will allow the C# program to be run from the overall application which will be in Java.</w:t>
+      </w:r>
+      <w:r>
+        <w:rPr>
+          <w:rFonts w:ascii="Ebrima" w:hAnsi="Ebrima"/>
+          <w:sz w:val="24"/>
+        </w:rPr>
+        <w:t xml:space="preserve"> Ideally the slips should be populated directly from data that has</w:t>
+      </w:r>
+      <w:r>
+        <w:rPr>
+          <w:rFonts w:ascii="Ebrima" w:hAnsi="Ebrima"/>
+          <w:sz w:val="24"/>
+        </w:rPr>
+        <w:t xml:space="preserve"> been com</w:t>
+      </w:r>
+      <w:r>
+        <w:rPr>
+          <w:rFonts w:ascii="Ebrima" w:hAnsi="Ebrima"/>
+          <w:sz w:val="24"/>
+        </w:rPr>
+        <w:t>mitted to the database. However,</w:t>
+      </w:r>
+      <w:r>
+        <w:rPr>
+          <w:rFonts w:ascii="Ebrima" w:hAnsi="Ebrima"/>
+          <w:sz w:val="24"/>
+        </w:rPr>
+        <w:t xml:space="preserve"> as shown above</w:t>
+      </w:r>
+      <w:r>
+        <w:rPr>
+          <w:rFonts w:ascii="Ebrima" w:hAnsi="Ebrima"/>
+          <w:sz w:val="24"/>
+        </w:rPr>
+        <w:t xml:space="preserve"> the information on the slips may be </w:t>
+      </w:r>
+      <w:r>
+        <w:rPr>
+          <w:rFonts w:ascii="Ebrima" w:hAnsi="Ebrima"/>
+          <w:sz w:val="24"/>
+        </w:rPr>
+        <w:t>in</w:t>
+      </w:r>
+      <w:r>
+        <w:rPr>
+          <w:rFonts w:ascii="Ebrima" w:hAnsi="Ebrima"/>
+          <w:sz w:val="24"/>
+        </w:rPr>
+        <w:t>consistent with the database.</w:t>
+      </w:r>
+    </w:p>
+    <w:p>
+      <w:pPr>
+        <w:pStyle w:val="NoSpacing"/>
+        <w:contextualSpacing/>
+        <w:rPr>
+          <w:rFonts w:ascii="Ebrima" w:hAnsi="Ebrima"/>
+          <w:sz w:val="24"/>
+        </w:rPr>
+      </w:pPr>
+    </w:p>
+    <w:p>
+      <w:pPr>
+        <w:pStyle w:val="NoSpacing"/>
+        <w:contextualSpacing/>
+        <w:rPr>
+          <w:rFonts w:ascii="Ebrima" w:hAnsi="Ebrima"/>
+          <w:sz w:val="24"/>
+        </w:rPr>
+      </w:pPr>
+      <w:r>
+        <w:rPr>
+          <w:rFonts w:ascii="Ebrima" w:hAnsi="Ebrima"/>
+          <w:sz w:val="24"/>
+        </w:rPr>
+        <w:t xml:space="preserve">Schedule parsing will be done in </w:t>
+      </w:r>
+      <w:r>
+        <w:rPr>
+          <w:rFonts w:ascii="Ebrima" w:hAnsi="Ebrima"/>
+          <w:sz w:val="24"/>
+        </w:rPr>
+        <w:t>Java</w:t>
+      </w:r>
+      <w:r>
+        <w:rPr>
+          <w:rFonts w:ascii="Ebrima" w:hAnsi="Ebrima"/>
+          <w:sz w:val="24"/>
+        </w:rPr>
+        <w:t xml:space="preserve">. </w:t>
+      </w:r>
+    </w:p>
+    <w:p>
+      <w:pPr>
+        <w:pStyle w:val="NoSpacing"/>
+        <w:contextualSpacing/>
+        <w:jc w:val="center"/>
+        <w:rPr>
+          <w:rFonts w:ascii="Ebrima" w:hAnsi="Ebrima"/>
+          <w:sz w:val="24"/>
+        </w:rPr>
+      </w:pPr>
+    </w:p>
+    <w:p>
+      <w:pPr>
+        <w:pStyle w:val="NoSpacing"/>
+        <w:contextualSpacing/>
         <w:rPr>
           <w:rFonts w:ascii="Ebrima" w:hAnsi="Ebrima"/>
           <w:sz w:val="24"/>
@@ -1820,21 +1753,49 @@
           <w:rFonts w:ascii="Ebrima" w:hAnsi="Ebrima"/>
           <w:sz w:val="24"/>
         </w:rPr>
-        <w:t>Schedule Suggestion Generator</w:t>
-      </w:r>
-      <w:r>
-        <w:rPr>
-          <w:rFonts w:ascii="Ebrima" w:hAnsi="Ebrima"/>
-          <w:sz w:val="24"/>
-        </w:rPr>
-        <w:t xml:space="preserve">’ will use assignment suggestions generated by the database and </w:t>
-      </w:r>
-      <w:r>
-        <w:rPr>
-          <w:rFonts w:ascii="Ebrima" w:hAnsi="Ebrima"/>
-          <w:sz w:val="24"/>
-        </w:rPr>
-        <w:t>will also request the last participation by a given student. This is written in Java.</w:t>
+        <w:t xml:space="preserve">Schedule </w:t>
+      </w:r>
+      <w:r>
+        <w:rPr>
+          <w:rFonts w:ascii="Ebrima" w:hAnsi="Ebrima"/>
+          <w:sz w:val="24"/>
+        </w:rPr>
+        <w:t>Template Filler’</w:t>
+      </w:r>
+      <w:r>
+        <w:rPr>
+          <w:rFonts w:ascii="Ebrima" w:hAnsi="Ebrima"/>
+          <w:sz w:val="24"/>
+        </w:rPr>
+        <w:t xml:space="preserve"> will use assignment suggestions generated by </w:t>
+      </w:r>
+      <w:r>
+        <w:rPr>
+          <w:rFonts w:ascii="Ebrima" w:hAnsi="Ebrima"/>
+          <w:sz w:val="24"/>
+        </w:rPr>
+        <w:t>a</w:t>
+      </w:r>
+      <w:r>
+        <w:rPr>
+          <w:rFonts w:ascii="Ebrima" w:hAnsi="Ebrima"/>
+          <w:sz w:val="24"/>
+        </w:rPr>
+        <w:t xml:space="preserve"> query to the </w:t>
+      </w:r>
+      <w:r>
+        <w:rPr>
+          <w:rFonts w:ascii="Ebrima" w:hAnsi="Ebrima"/>
+          <w:sz w:val="24"/>
+        </w:rPr>
+        <w:t>database</w:t>
+      </w:r>
+      <w:r>
+        <w:rPr>
+          <w:rFonts w:ascii="Ebrima" w:hAnsi="Ebrima"/>
+          <w:sz w:val="24"/>
+        </w:rPr>
+        <w:t>. This is written in Java.</w:t>
       </w:r>
       <w:r>
         <w:rPr>
@@ -1896,140 +1857,14 @@
           <w:rFonts w:ascii="Ebrima" w:hAnsi="Ebrima"/>
           <w:sz w:val="24"/>
         </w:rPr>
-        <w:t>is the</w:t>
-      </w:r>
-      <w:r>
-        <w:rPr>
-          <w:rFonts w:ascii="Ebrima" w:hAnsi="Ebrima"/>
-          <w:sz w:val="24"/>
-        </w:rPr>
-        <w:t xml:space="preserve"> data access layer component. This is written in Java.</w:t>
-      </w:r>
-      <w:r>
-        <w:rPr>
-          <w:rFonts w:ascii="Ebrima" w:hAnsi="Ebrima"/>
-          <w:sz w:val="24"/>
-        </w:rPr>
-        <w:t xml:space="preserve"> Here are the Data Access Objects and Services based on the requirements that will be allocated later. The ‘Data Access’ subsystem is set up to connect with a MySQL database specifically. A </w:t>
-      </w:r>
-      <w:r>
-        <w:rPr>
-          <w:rFonts w:ascii="Ebrima" w:hAnsi="Ebrima"/>
-          <w:sz w:val="24"/>
-        </w:rPr>
-        <w:lastRenderedPageBreak/>
-        <w:t>Driver Manager would allow a vendor neutral database access but this is not being used.</w:t>
-      </w:r>
-      <w:r>
-        <w:rPr>
-          <w:rFonts w:ascii="Ebrima" w:hAnsi="Ebrima"/>
-          <w:sz w:val="24"/>
-        </w:rPr>
-        <w:t xml:space="preserve"> </w:t>
-      </w:r>
-      <w:r>
-        <w:rPr>
-          <w:rFonts w:ascii="Ebrima" w:hAnsi="Ebrima"/>
-          <w:sz w:val="24"/>
-        </w:rPr>
-        <w:t xml:space="preserve">The Data Access Object </w:t>
-      </w:r>
-      <w:r>
-        <w:rPr>
-          <w:rFonts w:ascii="Ebrima" w:hAnsi="Ebrima"/>
-          <w:sz w:val="24"/>
-        </w:rPr>
-        <w:t xml:space="preserve">(DAO) </w:t>
-      </w:r>
-      <w:r>
-        <w:rPr>
-          <w:rFonts w:ascii="Ebrima" w:hAnsi="Ebrima"/>
-          <w:sz w:val="24"/>
-        </w:rPr>
-        <w:t>design pattern describes a class whose responsibility is to encapsulate a class’s ORM</w:t>
-      </w:r>
-      <w:r>
-        <w:rPr>
-          <w:rFonts w:ascii="Ebrima" w:hAnsi="Ebrima"/>
-          <w:sz w:val="24"/>
-        </w:rPr>
-        <w:t xml:space="preserve"> (Object-Relational</w:t>
-      </w:r>
-      <w:r>
-        <w:rPr>
-          <w:rFonts w:ascii="Ebrima" w:hAnsi="Ebrima"/>
-          <w:sz w:val="24"/>
-        </w:rPr>
-        <w:t xml:space="preserve"> </w:t>
-      </w:r>
-      <w:r>
-        <w:rPr>
-          <w:rFonts w:ascii="Ebrima" w:hAnsi="Ebrima"/>
-          <w:sz w:val="24"/>
-        </w:rPr>
-        <w:t xml:space="preserve">Mapping) </w:t>
-      </w:r>
-      <w:r>
-        <w:rPr>
-          <w:rFonts w:ascii="Ebrima" w:hAnsi="Ebrima"/>
-          <w:sz w:val="24"/>
-        </w:rPr>
-        <w:t>code. There is a DAO defined for every persistent entity class.</w:t>
-      </w:r>
-      <w:r>
-        <w:rPr>
-          <w:rFonts w:ascii="Ebrima" w:hAnsi="Ebrima"/>
-          <w:sz w:val="24"/>
-        </w:rPr>
-        <w:t xml:space="preserve"> </w:t>
-      </w:r>
-      <w:r>
-        <w:rPr>
-          <w:rFonts w:ascii="Ebrima" w:hAnsi="Ebrima"/>
-          <w:sz w:val="24"/>
-        </w:rPr>
-        <w:t>Data-Tier Services may not be needed. Since their primary purpose is to make transactions. The operation needed is simple so the service layer may not be necessary and direct access to the DAO is allowed.</w:t>
-      </w:r>
-    </w:p>
-    <w:p>
-      <w:pPr>
-        <w:pStyle w:val="NoSpacing"/>
-        <w:contextualSpacing/>
-        <w:rPr>
-          <w:rFonts w:ascii="Ebrima" w:hAnsi="Ebrima"/>
-          <w:sz w:val="24"/>
-        </w:rPr>
-      </w:pPr>
-    </w:p>
-    <w:p>
-      <w:pPr>
-        <w:pStyle w:val="NoSpacing"/>
-        <w:contextualSpacing/>
-        <w:rPr>
-          <w:rFonts w:ascii="Ebrima" w:hAnsi="Ebrima"/>
-          <w:sz w:val="24"/>
-        </w:rPr>
-      </w:pPr>
-      <w:r>
-        <w:rPr>
-          <w:rFonts w:ascii="Ebrima" w:hAnsi="Ebrima"/>
-          <w:sz w:val="24"/>
-        </w:rPr>
-        <w:t xml:space="preserve">The </w:t>
-      </w:r>
-      <w:r>
-        <w:rPr>
-          <w:rFonts w:ascii="Ebrima" w:hAnsi="Ebrima"/>
-          <w:sz w:val="24"/>
-        </w:rPr>
-        <w:t>current application has a MySQL Database in use. The use of mysqlite is highly recommended because the requirements are for a single user and the database is known to be quite simple at this stage of development. (</w:t>
-      </w:r>
-      <w:r>
-        <w:rPr>
-          <w:rFonts w:ascii="Ebrima" w:hAnsi="Ebrima"/>
-          <w:sz w:val="24"/>
-        </w:rPr>
-        <w:t>Views, triggers and other such objects are not currently implemented but may be in the future.)</w:t>
+        <w:t xml:space="preserve">is </w:t>
+      </w:r>
+      <w:r>
+        <w:rPr>
+          <w:rFonts w:ascii="Ebrima" w:hAnsi="Ebrima"/>
+          <w:sz w:val="24"/>
+        </w:rPr>
+        <w:t>takes advantage of Java Spring’s Hibernate capabilities.</w:t>
       </w:r>
     </w:p>
     <w:p>
@@ -2081,136 +1916,42 @@
           <w:rFonts w:ascii="Ebrima" w:hAnsi="Ebrima"/>
           <w:sz w:val="24"/>
         </w:rPr>
-        <w:t xml:space="preserve">The goal would be to make this a web app where the only needed software on the client side should be a browser. Presently there are already four tools that need to be </w:t>
-      </w:r>
-      <w:r>
-        <w:rPr>
-          <w:rFonts w:ascii="Ebrima" w:hAnsi="Ebrima"/>
-          <w:sz w:val="24"/>
-        </w:rPr>
-        <w:t>installed</w:t>
-      </w:r>
-      <w:r>
-        <w:rPr>
-          <w:rFonts w:ascii="Ebrima" w:hAnsi="Ebrima"/>
-          <w:sz w:val="24"/>
-        </w:rPr>
-        <w:t>:</w:t>
-      </w:r>
-    </w:p>
-    <w:p>
-      <w:pPr>
-        <w:pStyle w:val="NoSpacing"/>
-        <w:numPr>
-          <w:ilvl w:val="0"/>
-          <w:numId w:val="7"/>
-        </w:numPr>
-        <w:contextualSpacing/>
-        <w:rPr>
-          <w:rFonts w:ascii="Ebrima" w:hAnsi="Ebrima"/>
-          <w:sz w:val="24"/>
-        </w:rPr>
-      </w:pPr>
-      <w:r>
-        <w:rPr>
-          <w:rFonts w:ascii="Ebrima" w:hAnsi="Ebrima"/>
-          <w:sz w:val="24"/>
-        </w:rPr>
-        <w:t>Java 1.8</w:t>
-      </w:r>
-    </w:p>
-    <w:p>
-      <w:pPr>
-        <w:pStyle w:val="NoSpacing"/>
-        <w:numPr>
-          <w:ilvl w:val="0"/>
-          <w:numId w:val="7"/>
-        </w:numPr>
-        <w:contextualSpacing/>
-        <w:rPr>
-          <w:rFonts w:ascii="Ebrima" w:hAnsi="Ebrima"/>
-          <w:sz w:val="24"/>
-        </w:rPr>
-      </w:pPr>
-      <w:r>
-        <w:rPr>
-          <w:rFonts w:ascii="Ebrima" w:hAnsi="Ebrima"/>
-          <w:sz w:val="24"/>
-        </w:rPr>
-        <w:t>python-docx</w:t>
-      </w:r>
-      <w:r>
-        <w:rPr>
-          <w:rFonts w:ascii="Ebrima" w:hAnsi="Ebrima"/>
-          <w:sz w:val="24"/>
-        </w:rPr>
-        <w:t xml:space="preserve"> (python module installation)</w:t>
-      </w:r>
-    </w:p>
-    <w:p>
-      <w:pPr>
-        <w:pStyle w:val="NoSpacing"/>
-        <w:numPr>
-          <w:ilvl w:val="0"/>
-          <w:numId w:val="7"/>
-        </w:numPr>
-        <w:contextualSpacing/>
-        <w:rPr>
-          <w:rFonts w:ascii="Ebrima" w:hAnsi="Ebrima"/>
-          <w:sz w:val="24"/>
-        </w:rPr>
-      </w:pPr>
-      <w:r>
-        <w:rPr>
-          <w:rFonts w:ascii="Ebrima" w:hAnsi="Ebrima"/>
-          <w:sz w:val="24"/>
-        </w:rPr>
-        <w:t>unidecode</w:t>
-      </w:r>
-      <w:r>
-        <w:rPr>
-          <w:rFonts w:ascii="Ebrima" w:hAnsi="Ebrima"/>
-          <w:sz w:val="24"/>
-        </w:rPr>
-        <w:t xml:space="preserve"> (python module installation)</w:t>
-      </w:r>
-    </w:p>
-    <w:p>
-      <w:pPr>
-        <w:pStyle w:val="NoSpacing"/>
-        <w:numPr>
-          <w:ilvl w:val="0"/>
-          <w:numId w:val="7"/>
-        </w:numPr>
-        <w:contextualSpacing/>
-        <w:rPr>
-          <w:rFonts w:ascii="Ebrima" w:hAnsi="Ebrima"/>
-          <w:sz w:val="24"/>
-        </w:rPr>
-      </w:pPr>
-      <w:r>
-        <w:rPr>
-          <w:rFonts w:ascii="Ebrima" w:hAnsi="Ebrima"/>
-          <w:sz w:val="24"/>
-        </w:rPr>
-        <w:t>MySQL</w:t>
-      </w:r>
-    </w:p>
-    <w:p>
-      <w:pPr>
-        <w:pStyle w:val="NoSpacing"/>
-        <w:contextualSpacing/>
-        <w:rPr>
-          <w:rFonts w:ascii="Ebrima" w:hAnsi="Ebrima"/>
-          <w:sz w:val="24"/>
-        </w:rPr>
-      </w:pPr>
-      <w:r>
-        <w:rPr>
-          <w:rFonts w:ascii="Ebrima" w:hAnsi="Ebrima"/>
-          <w:sz w:val="24"/>
-        </w:rPr>
-        <w:t>The C# processes might require additional libraries to be installed for operation to be integrated with the Java application.</w:t>
+        <w:t xml:space="preserve">This desktop application should only require Java to run. </w:t>
+      </w:r>
+      <w:r>
+        <w:rPr>
+          <w:rFonts w:ascii="Ebrima" w:hAnsi="Ebrima"/>
+          <w:sz w:val="24"/>
+        </w:rPr>
+        <w:t>The template documents will be in a folder like “Program Files” and the path should be saved as a java environment property configured at installation.</w:t>
+      </w:r>
+      <w:r>
+        <w:rPr>
+          <w:rFonts w:ascii="Ebrima" w:hAnsi="Ebrima"/>
+          <w:sz w:val="24"/>
+        </w:rPr>
+        <w:t xml:space="preserve"> </w:t>
+      </w:r>
+      <w:r>
+        <w:rPr>
+          <w:rFonts w:ascii="Ebrima" w:hAnsi="Ebrima"/>
+          <w:sz w:val="24"/>
+        </w:rPr>
+        <w:t>The C# module would exist as an executable on the user’s machine</w:t>
+      </w:r>
+      <w:r>
+        <w:rPr>
+          <w:rFonts w:ascii="Ebrima" w:hAnsi="Ebrima"/>
+          <w:sz w:val="24"/>
+        </w:rPr>
+        <w:t xml:space="preserve"> in the same folder</w:t>
+      </w:r>
+      <w:r>
+        <w:rPr>
+          <w:rFonts w:ascii="Ebrima" w:hAnsi="Ebrima"/>
+          <w:sz w:val="24"/>
+        </w:rPr>
+        <w:t>.</w:t>
       </w:r>
     </w:p>
     <w:p>
@@ -2391,22 +2132,39 @@
           <w:rFonts w:ascii="Ebrima" w:hAnsi="Ebrima"/>
           <w:sz w:val="24"/>
         </w:rPr>
-        <w:t xml:space="preserve">Making the product web-based will </w:t>
-      </w:r>
-      <w:r>
-        <w:rPr>
-          <w:rFonts w:ascii="Ebrima" w:hAnsi="Ebrima"/>
-          <w:sz w:val="24"/>
-        </w:rPr>
-        <w:t xml:space="preserve">probably </w:t>
-      </w:r>
-      <w:r>
-        <w:rPr>
-          <w:rFonts w:ascii="Ebrima" w:hAnsi="Ebrima"/>
-          <w:sz w:val="24"/>
-        </w:rPr>
-        <w:t xml:space="preserve">not happen because I do not have the means to run such an operation. The most significant constraint are the factors that can be considered algorithmically to generate the schedules. The work is really for the School Superintendent not an AI. </w:t>
-      </w:r>
+        <w:t>The most significant constraint are the factors that can</w:t>
+      </w:r>
+      <w:r>
+        <w:rPr>
+          <w:rFonts w:ascii="Ebrima" w:hAnsi="Ebrima"/>
+          <w:sz w:val="24"/>
+        </w:rPr>
+        <w:t xml:space="preserve">not </w:t>
+      </w:r>
+      <w:r>
+        <w:rPr>
+          <w:rFonts w:ascii="Ebrima" w:hAnsi="Ebrima"/>
+          <w:sz w:val="24"/>
+        </w:rPr>
+        <w:t>be considered algorithmically to generate the schedules. The work is really for the School Superintendent</w:t>
+      </w:r>
+      <w:r>
+        <w:rPr>
+          <w:rFonts w:ascii="Ebrima" w:hAnsi="Ebrima"/>
+          <w:sz w:val="24"/>
+        </w:rPr>
+        <w:t>.</w:t>
+      </w:r>
+    </w:p>
+    <w:p>
+      <w:pPr>
+        <w:pStyle w:val="NoSpacing"/>
+        <w:contextualSpacing/>
+        <w:rPr>
+          <w:rFonts w:ascii="Ebrima" w:hAnsi="Ebrima"/>
+          <w:sz w:val="24"/>
+        </w:rPr>
+      </w:pPr>
     </w:p>
     <w:p>
       <w:pPr>
@@ -2423,7 +2181,6 @@
           <w:rFonts w:ascii="Ebrima" w:hAnsi="Ebrima"/>
           <w:sz w:val="24"/>
         </w:rPr>
-        <w:lastRenderedPageBreak/>
         <w:tab/>
         <w:t>2.5-</w:t>
       </w:r>
@@ -2450,6 +2207,7 @@
           <w:rFonts w:ascii="Ebrima" w:hAnsi="Ebrima"/>
           <w:sz w:val="24"/>
         </w:rPr>
+        <w:lastRenderedPageBreak/>
         <w:t>Very often the structure of the “ministerial school” changes. This means that this software may become obsolete very quickly. The very bad assumption being made is that there will not be major changes to the school.</w:t>
       </w:r>
     </w:p>
@@ -2520,7 +2278,14 @@
           <w:rFonts w:ascii="Ebrima" w:hAnsi="Ebrima"/>
           <w:sz w:val="24"/>
         </w:rPr>
-        <w:t>See the block diagram.</w:t>
+        <w:t>The UI is implemented in JavaFX. For document interface details s</w:t>
+      </w:r>
+      <w:r>
+        <w:rPr>
+          <w:rFonts w:ascii="Ebrima" w:hAnsi="Ebrima"/>
+          <w:sz w:val="24"/>
+        </w:rPr>
+        <w:t>ee the block diagram.</w:t>
       </w:r>
     </w:p>
     <w:p>
@@ -2624,8 +2389,6 @@
         </w:rPr>
         <w:t>d</w:t>
       </w:r>
-      <w:bookmarkStart w:id="0" w:name="_GoBack"/>
-      <w:bookmarkEnd w:id="0"/>
       <w:r>
         <w:rPr>
           <w:rFonts w:ascii="Ebrima" w:hAnsi="Ebrima"/>
@@ -3123,7 +2886,6 @@
           <w:rFonts w:ascii="Ebrima" w:hAnsi="Ebrima"/>
           <w:sz w:val="24"/>
         </w:rPr>
-        <w:lastRenderedPageBreak/>
         <w:t xml:space="preserve">AYFM-AP must allow the user to approve students for different </w:t>
       </w:r>
       <w:r>
@@ -3159,6 +2921,7 @@
           <w:rFonts w:ascii="Ebrima" w:hAnsi="Ebrima"/>
           <w:sz w:val="24"/>
         </w:rPr>
+        <w:lastRenderedPageBreak/>
         <w:t xml:space="preserve">AYFM-AP must allow students to </w:t>
       </w:r>
       <w:r>
@@ -3875,7 +3638,6 @@
           <w:rFonts w:ascii="Ebrima" w:hAnsi="Ebrima"/>
           <w:sz w:val="24"/>
         </w:rPr>
-        <w:lastRenderedPageBreak/>
         <w:t>AYFM-AP will not suggest a lesson if the user has not provided the next lesson.</w:t>
       </w:r>
     </w:p>
@@ -3918,6 +3680,7 @@
           <w:rFonts w:ascii="Ebrima" w:hAnsi="Ebrima"/>
           <w:sz w:val="24"/>
         </w:rPr>
+        <w:lastRenderedPageBreak/>
         <w:t>AYFM-AP will use the schedule approved by the user to fill in the form.</w:t>
       </w:r>
     </w:p>
@@ -3939,7 +3702,23 @@
           <w:rFonts w:ascii="Ebrima" w:hAnsi="Ebrima"/>
           <w:sz w:val="24"/>
         </w:rPr>
-        <w:t xml:space="preserve">AYFM-AP will use the suggested lessons </w:t>
+        <w:t xml:space="preserve">AYFM-AP will use the suggested </w:t>
+      </w:r>
+      <w:proofErr w:type="gramStart"/>
+      <w:r>
+        <w:rPr>
+          <w:rFonts w:ascii="Ebrima" w:hAnsi="Ebrima"/>
+          <w:sz w:val="24"/>
+        </w:rPr>
+        <w:t>lessons</w:t>
+      </w:r>
+      <w:proofErr w:type="gramEnd"/>
+      <w:r>
+        <w:rPr>
+          <w:rFonts w:ascii="Ebrima" w:hAnsi="Ebrima"/>
+          <w:sz w:val="24"/>
+        </w:rPr>
+        <w:t xml:space="preserve"> </w:t>
       </w:r>
       <w:r>
         <w:rPr>
@@ -3969,6 +3748,8 @@
         </w:rPr>
         <w:t>.</w:t>
       </w:r>
+      <w:bookmarkStart w:id="0" w:name="_GoBack"/>
+      <w:bookmarkEnd w:id="0"/>
     </w:p>
     <w:p>
       <w:pPr>
@@ -4107,7 +3888,7 @@
 </file>
 
 <file path=word/numbering.xml><?xml version="1.0" encoding="utf-8"?>
-<w:numbering xmlns:wpc="http://schemas.microsoft.com/office/word/2010/wordprocessingCanvas" xmlns:cx="http://schemas.microsoft.com/office/drawing/2014/chartex" xmlns:cx1="http://schemas.microsoft.com/office/drawing/2015/9/8/chartex" xmlns:cx2="http://schemas.microsoft.com/office/drawing/2015/10/21/chartex" xmlns:cx3="http://schemas.microsoft.com/office/drawing/2016/5/9/chartex" xmlns:cx4="http://schemas.microsoft.com/office/drawing/2016/5/10/chartex" xmlns:cx5="http://schemas.microsoft.com/office/drawing/2016/5/11/chartex" xmlns:cx6="http://schemas.microsoft.com/office/drawing/2016/5/12/chartex" xmlns:cx7="http://schemas.microsoft.com/office/drawing/2016/5/13/chartex" xmlns:cx8="http://schemas.microsoft.com/office/drawing/2016/5/14/chartex" xmlns:mc="http://schemas.openxmlformats.org/markup-compatibility/2006" xmlns:o="urn:schemas-microsoft-com:office:office" xmlns:r="http://schemas.openxmlformats.org/officeDocument/2006/relationships" xmlns:m="http://schemas.openxmlformats.org/officeDocument/2006/math" xmlns:v="urn:schemas-microsoft-com:vml" xmlns:wp14="http://schemas.microsoft.com/office/word/2010/wordprocessingDrawing" xmlns:wp="http://schemas.openxmlformats.org/drawingml/2006/wordprocessingDrawing" xmlns:w10="urn:schemas-microsoft-com:office:word" xmlns:w="http://schemas.openxmlformats.org/wordprocessingml/2006/main" xmlns:w14="http://schemas.microsoft.com/office/word/2010/wordml" xmlns:w15="http://schemas.microsoft.com/office/word/2012/wordml" xmlns:w16se="http://schemas.microsoft.com/office/word/2015/wordml/symex" xmlns:wpg="http://schemas.microsoft.com/office/word/2010/wordprocessingGroup" xmlns:wpi="http://schemas.microsoft.com/office/word/2010/wordprocessingInk" xmlns:wne="http://schemas.microsoft.com/office/word/2006/wordml" xmlns:wps="http://schemas.microsoft.com/office/word/2010/wordprocessingShape" mc:Ignorable="w14 w15 w16se wp14">
+<w:numbering xmlns:wpc="http://schemas.microsoft.com/office/word/2010/wordprocessingCanvas" xmlns:cx="http://schemas.microsoft.com/office/drawing/2014/chartex" xmlns:cx1="http://schemas.microsoft.com/office/drawing/2015/9/8/chartex" xmlns:cx2="http://schemas.microsoft.com/office/drawing/2015/10/21/chartex" xmlns:cx3="http://schemas.microsoft.com/office/drawing/2016/5/9/chartex" xmlns:cx4="http://schemas.microsoft.com/office/drawing/2016/5/10/chartex" xmlns:cx5="http://schemas.microsoft.com/office/drawing/2016/5/11/chartex" xmlns:cx6="http://schemas.microsoft.com/office/drawing/2016/5/12/chartex" xmlns:cx7="http://schemas.microsoft.com/office/drawing/2016/5/13/chartex" xmlns:cx8="http://schemas.microsoft.com/office/drawing/2016/5/14/chartex" xmlns:mc="http://schemas.openxmlformats.org/markup-compatibility/2006" xmlns:aink="http://schemas.microsoft.com/office/drawing/2016/ink" xmlns:am3d="http://schemas.microsoft.com/office/drawing/2017/model3d" xmlns:o="urn:schemas-microsoft-com:office:office" xmlns:r="http://schemas.openxmlformats.org/officeDocument/2006/relationships" xmlns:m="http://schemas.openxmlformats.org/officeDocument/2006/math" xmlns:v="urn:schemas-microsoft-com:vml" xmlns:wp14="http://schemas.microsoft.com/office/word/2010/wordprocessingDrawing" xmlns:wp="http://schemas.openxmlformats.org/drawingml/2006/wordprocessingDrawing" xmlns:w10="urn:schemas-microsoft-com:office:word" xmlns:w="http://schemas.openxmlformats.org/wordprocessingml/2006/main" xmlns:w14="http://schemas.microsoft.com/office/word/2010/wordml" xmlns:w15="http://schemas.microsoft.com/office/word/2012/wordml" xmlns:w16cid="http://schemas.microsoft.com/office/word/2016/wordml/cid" xmlns:w16se="http://schemas.microsoft.com/office/word/2015/wordml/symex" xmlns:wpg="http://schemas.microsoft.com/office/word/2010/wordprocessingGroup" xmlns:wpi="http://schemas.microsoft.com/office/word/2010/wordprocessingInk" xmlns:wne="http://schemas.microsoft.com/office/word/2006/wordml" xmlns:wps="http://schemas.microsoft.com/office/word/2010/wordprocessingShape" mc:Ignorable="w14 w15 w16se w16cid wp14">
   <w:abstractNum w:abstractNumId="0" w15:restartNumberingAfterBreak="0">
     <w:nsid w:val="01D56F8D"/>
     <w:multiLevelType w:val="hybridMultilevel"/>
@@ -4833,7 +4614,7 @@
 </file>
 
 <file path=word/styles.xml><?xml version="1.0" encoding="utf-8"?>
-<w:styles xmlns:mc="http://schemas.openxmlformats.org/markup-compatibility/2006" xmlns:r="http://schemas.openxmlformats.org/officeDocument/2006/relationships" xmlns:w="http://schemas.openxmlformats.org/wordprocessingml/2006/main" xmlns:w14="http://schemas.microsoft.com/office/word/2010/wordml" xmlns:w15="http://schemas.microsoft.com/office/word/2012/wordml" xmlns:w16se="http://schemas.microsoft.com/office/word/2015/wordml/symex" mc:Ignorable="w14 w15 w16se">
+<w:styles xmlns:mc="http://schemas.openxmlformats.org/markup-compatibility/2006" xmlns:r="http://schemas.openxmlformats.org/officeDocument/2006/relationships" xmlns:w="http://schemas.openxmlformats.org/wordprocessingml/2006/main" xmlns:w14="http://schemas.microsoft.com/office/word/2010/wordml" xmlns:w15="http://schemas.microsoft.com/office/word/2012/wordml" xmlns:w16cid="http://schemas.microsoft.com/office/word/2016/wordml/cid" xmlns:w16se="http://schemas.microsoft.com/office/word/2015/wordml/symex" mc:Ignorable="w14 w15 w16se w16cid">
   <w:docDefaults>
     <w:rPrDefault>
       <w:rPr>
@@ -4849,7 +4630,7 @@
       </w:pPr>
     </w:pPrDefault>
   </w:docDefaults>
-  <w:latentStyles w:defLockedState="0" w:defUIPriority="99" w:defSemiHidden="0" w:defUnhideWhenUsed="0" w:defQFormat="0" w:count="374">
+  <w:latentStyles w:defLockedState="0" w:defUIPriority="99" w:defSemiHidden="0" w:defUnhideWhenUsed="0" w:defQFormat="0" w:count="375">
     <w:lsdException w:name="Normal" w:uiPriority="0" w:qFormat="1"/>
     <w:lsdException w:name="heading 1" w:uiPriority="9" w:qFormat="1"/>
     <w:lsdException w:name="heading 2" w:semiHidden="1" w:uiPriority="9" w:unhideWhenUsed="1" w:qFormat="1"/>
@@ -5224,6 +5005,7 @@
     <w:lsdException w:name="Mention" w:semiHidden="1" w:unhideWhenUsed="1"/>
     <w:lsdException w:name="Smart Hyperlink" w:semiHidden="1" w:unhideWhenUsed="1"/>
     <w:lsdException w:name="Hashtag" w:semiHidden="1" w:unhideWhenUsed="1"/>
+    <w:lsdException w:name="Unresolved Mention" w:semiHidden="1" w:unhideWhenUsed="1"/>
   </w:latentStyles>
   <w:style w:type="paragraph" w:default="1" w:styleId="Normal">
     <w:name w:val="Normal"/>
@@ -5588,7 +5370,7 @@
 </file>
 
 <file path=customXml/itemProps1.xml><?xml version="1.0" encoding="utf-8"?>
-<ds:datastoreItem xmlns:ds="http://schemas.openxmlformats.org/officeDocument/2006/customXml" ds:itemID="{E4868167-6580-44D5-9E80-C254DC6B3EF7}">
+<ds:datastoreItem xmlns:ds="http://schemas.openxmlformats.org/officeDocument/2006/customXml" ds:itemID="{EB9FFB6B-07E8-4504-BFB3-98A85F25EA65}">
   <ds:schemaRefs>
     <ds:schemaRef ds:uri="http://schemas.openxmlformats.org/officeDocument/2006/bibliography"/>
   </ds:schemaRefs>

</xml_diff>

<commit_message>
reimplemented c# in java
itext dependencies in gradle
Added AssignmentRepository query by 'month and year'
updated SRS
FormFillService reimplemented in java
test for formfill updated (but unable to run against an actual database)
</commit_message>
<xml_diff>
--- a/SoftwareEngineering/SRS.docx
+++ b/SoftwareEngineering/SRS.docx
@@ -68,23 +68,7 @@
           <w:rFonts w:ascii="Ebrima" w:hAnsi="Ebrima"/>
           <w:sz w:val="24"/>
         </w:rPr>
-        <w:t xml:space="preserve">IEEE </w:t>
-      </w:r>
-      <w:proofErr w:type="spellStart"/>
-      <w:r>
-        <w:rPr>
-          <w:rFonts w:ascii="Ebrima" w:hAnsi="Ebrima"/>
-          <w:sz w:val="24"/>
-        </w:rPr>
-        <w:t>Std</w:t>
-      </w:r>
-      <w:proofErr w:type="spellEnd"/>
-      <w:r>
-        <w:rPr>
-          <w:rFonts w:ascii="Ebrima" w:hAnsi="Ebrima"/>
-          <w:sz w:val="24"/>
-        </w:rPr>
-        <w:t xml:space="preserve"> 830-1998 SRS</w:t>
+        <w:t>IEEE Std 830-1998 SRS</w:t>
       </w:r>
     </w:p>
     <w:p>
@@ -819,21 +803,12 @@
           <w:sz w:val="24"/>
         </w:rPr>
       </w:pPr>
-      <w:proofErr w:type="spellStart"/>
-      <w:r>
-        <w:rPr>
-          <w:rFonts w:ascii="Ebrima" w:hAnsi="Ebrima"/>
-          <w:sz w:val="24"/>
-        </w:rPr>
-        <w:t>assgn</w:t>
-      </w:r>
-      <w:proofErr w:type="spellEnd"/>
-      <w:r>
-        <w:rPr>
-          <w:rFonts w:ascii="Ebrima" w:hAnsi="Ebrima"/>
-          <w:sz w:val="24"/>
-        </w:rPr>
-        <w:t>.</w:t>
+      <w:r>
+        <w:rPr>
+          <w:rFonts w:ascii="Ebrima" w:hAnsi="Ebrima"/>
+          <w:sz w:val="24"/>
+        </w:rPr>
+        <w:t>assgn.</w:t>
       </w:r>
     </w:p>
     <w:p>
@@ -863,21 +838,12 @@
           <w:sz w:val="24"/>
         </w:rPr>
       </w:pPr>
-      <w:proofErr w:type="spellStart"/>
-      <w:r>
-        <w:rPr>
-          <w:rFonts w:ascii="Ebrima" w:hAnsi="Ebrima"/>
-          <w:sz w:val="24"/>
-        </w:rPr>
-        <w:t>hhold</w:t>
-      </w:r>
-      <w:proofErr w:type="spellEnd"/>
-      <w:r>
-        <w:rPr>
-          <w:rFonts w:ascii="Ebrima" w:hAnsi="Ebrima"/>
-          <w:sz w:val="24"/>
-        </w:rPr>
-        <w:t>.</w:t>
+      <w:r>
+        <w:rPr>
+          <w:rFonts w:ascii="Ebrima" w:hAnsi="Ebrima"/>
+          <w:sz w:val="24"/>
+        </w:rPr>
+        <w:t>hhold.</w:t>
       </w:r>
     </w:p>
     <w:p>
@@ -1225,23 +1191,7 @@
           <w:rFonts w:ascii="Ebrima" w:hAnsi="Ebrima"/>
           <w:sz w:val="24"/>
         </w:rPr>
-        <w:t xml:space="preserve">There are many existing tools that facilitate the scheduling of assignments. </w:t>
-      </w:r>
-      <w:proofErr w:type="spellStart"/>
-      <w:r>
-        <w:rPr>
-          <w:rFonts w:ascii="Ebrima" w:hAnsi="Ebrima"/>
-          <w:sz w:val="24"/>
-        </w:rPr>
-        <w:t>TheocBase</w:t>
-      </w:r>
-      <w:proofErr w:type="spellEnd"/>
-      <w:r>
-        <w:rPr>
-          <w:rFonts w:ascii="Ebrima" w:hAnsi="Ebrima"/>
-          <w:sz w:val="24"/>
-        </w:rPr>
-        <w:t xml:space="preserve"> is one of these. There is interest in exploring this application for understanding and identifying use cases. It can be found at theocbase.net along with its supporting </w:t>
+        <w:t xml:space="preserve">There are many existing tools that facilitate the scheduling of assignments. TheocBase is one of these. There is interest in exploring this application for understanding and identifying use cases. It can be found at theocbase.net along with its supporting </w:t>
       </w:r>
       <w:r>
         <w:rPr>
@@ -1249,23 +1199,7 @@
           <w:sz w:val="24"/>
         </w:rPr>
         <w:lastRenderedPageBreak/>
-        <w:t xml:space="preserve">documentation. Note that </w:t>
-      </w:r>
-      <w:proofErr w:type="spellStart"/>
-      <w:r>
-        <w:rPr>
-          <w:rFonts w:ascii="Ebrima" w:hAnsi="Ebrima"/>
-          <w:sz w:val="24"/>
-        </w:rPr>
-        <w:t>TheocBase</w:t>
-      </w:r>
-      <w:proofErr w:type="spellEnd"/>
-      <w:r>
-        <w:rPr>
-          <w:rFonts w:ascii="Ebrima" w:hAnsi="Ebrima"/>
-          <w:sz w:val="24"/>
-        </w:rPr>
-        <w:t xml:space="preserve"> manages all sections of midweek meeting and weekend meeting as well.</w:t>
+        <w:t>documentation. Note that TheocBase manages all sections of midweek meeting and weekend meeting as well.</w:t>
       </w:r>
     </w:p>
     <w:p>
@@ -1473,7 +1407,7 @@
           <wp:inline distT="0" distB="0" distL="0" distR="0">
             <wp:extent cx="5943600" cy="3766185"/>
             <wp:effectExtent l="0" t="0" r="0" b="5715"/>
-            <wp:docPr id="4" name="Picture 4"/>
+            <wp:docPr id="1" name="Picture 1"/>
             <wp:cNvGraphicFramePr>
               <a:graphicFrameLocks xmlns:a="http://schemas.openxmlformats.org/drawingml/2006/main" noChangeAspect="1"/>
             </wp:cNvGraphicFramePr>
@@ -1481,7 +1415,7 @@
               <a:graphicData uri="http://schemas.openxmlformats.org/drawingml/2006/picture">
                 <pic:pic xmlns:pic="http://schemas.openxmlformats.org/drawingml/2006/picture">
                   <pic:nvPicPr>
-                    <pic:cNvPr id="4" name="BlockDiagram.jpg"/>
+                    <pic:cNvPr id="1" name="BlockDiagram.jpg"/>
                     <pic:cNvPicPr/>
                   </pic:nvPicPr>
                   <pic:blipFill>
@@ -1628,57 +1562,17 @@
           <w:sz w:val="24"/>
         </w:rPr>
         <w:lastRenderedPageBreak/>
-        <w:t>The ‘Reminder Slip Populator’ will be in C# to build some experience with that programing language, although writing it in Java makes the most sense. Presumably there is some tool available that will allow the C# program to be run from the overall application which will be in Java.</w:t>
-      </w:r>
-      <w:r>
-        <w:rPr>
-          <w:rFonts w:ascii="Ebrima" w:hAnsi="Ebrima"/>
-          <w:sz w:val="24"/>
-        </w:rPr>
-        <w:t xml:space="preserve"> Ideally the slips should be populated directly from data that has</w:t>
-      </w:r>
-      <w:r>
-        <w:rPr>
-          <w:rFonts w:ascii="Ebrima" w:hAnsi="Ebrima"/>
-          <w:sz w:val="24"/>
-        </w:rPr>
-        <w:t xml:space="preserve"> been com</w:t>
-      </w:r>
-      <w:r>
-        <w:rPr>
-          <w:rFonts w:ascii="Ebrima" w:hAnsi="Ebrima"/>
-          <w:sz w:val="24"/>
-        </w:rPr>
-        <w:t>mitted to the database. However,</w:t>
-      </w:r>
-      <w:r>
-        <w:rPr>
-          <w:rFonts w:ascii="Ebrima" w:hAnsi="Ebrima"/>
-          <w:sz w:val="24"/>
-        </w:rPr>
-        <w:t xml:space="preserve"> as shown above</w:t>
-      </w:r>
-      <w:r>
-        <w:rPr>
-          <w:rFonts w:ascii="Ebrima" w:hAnsi="Ebrima"/>
-          <w:sz w:val="24"/>
-        </w:rPr>
-        <w:t xml:space="preserve"> the information on the slips may be </w:t>
-      </w:r>
-      <w:r>
-        <w:rPr>
-          <w:rFonts w:ascii="Ebrima" w:hAnsi="Ebrima"/>
-          <w:sz w:val="24"/>
-        </w:rPr>
-        <w:t>in</w:t>
-      </w:r>
-      <w:r>
-        <w:rPr>
-          <w:rFonts w:ascii="Ebrima" w:hAnsi="Ebrima"/>
-          <w:sz w:val="24"/>
-        </w:rPr>
-        <w:t>consistent with the database.</w:t>
-      </w:r>
+        <w:t xml:space="preserve">The ‘Reminder Slip Populator’ </w:t>
+      </w:r>
+      <w:r>
+        <w:rPr>
+          <w:rFonts w:ascii="Ebrima" w:hAnsi="Ebrima"/>
+          <w:sz w:val="24"/>
+        </w:rPr>
+        <w:t>is in Java though also implemented in C#</w:t>
+      </w:r>
+      <w:bookmarkStart w:id="0" w:name="_GoBack"/>
+      <w:bookmarkEnd w:id="0"/>
     </w:p>
     <w:p>
       <w:pPr>
@@ -1923,14 +1817,7 @@
           <w:rFonts w:ascii="Ebrima" w:hAnsi="Ebrima"/>
           <w:sz w:val="24"/>
         </w:rPr>
-        <w:t>The template documents will be in a folder like “Program Files” and the path should be saved as a java environment property configured at installation.</w:t>
-      </w:r>
-      <w:r>
-        <w:rPr>
-          <w:rFonts w:ascii="Ebrima" w:hAnsi="Ebrima"/>
-          <w:sz w:val="24"/>
-        </w:rPr>
-        <w:t xml:space="preserve"> </w:t>
+        <w:t xml:space="preserve">The template documents will be in a folder like “Program Files” and the path should be saved as a java environment property configured at installation. </w:t>
       </w:r>
       <w:r>
         <w:rPr>
@@ -2207,7 +2094,6 @@
           <w:rFonts w:ascii="Ebrima" w:hAnsi="Ebrima"/>
           <w:sz w:val="24"/>
         </w:rPr>
-        <w:lastRenderedPageBreak/>
         <w:t>Very often the structure of the “ministerial school” changes. This means that this software may become obsolete very quickly. The very bad assumption being made is that there will not be major changes to the school.</w:t>
       </w:r>
     </w:p>
@@ -2921,7 +2807,6 @@
           <w:rFonts w:ascii="Ebrima" w:hAnsi="Ebrima"/>
           <w:sz w:val="24"/>
         </w:rPr>
-        <w:lastRenderedPageBreak/>
         <w:t xml:space="preserve">AYFM-AP must allow students to </w:t>
       </w:r>
       <w:r>
@@ -3056,6 +2941,7 @@
           <w:rFonts w:ascii="Ebrima" w:hAnsi="Ebrima"/>
           <w:sz w:val="24"/>
         </w:rPr>
+        <w:lastRenderedPageBreak/>
         <w:t>numb</w:t>
       </w:r>
       <w:r>
@@ -3680,7 +3566,6 @@
           <w:rFonts w:ascii="Ebrima" w:hAnsi="Ebrima"/>
           <w:sz w:val="24"/>
         </w:rPr>
-        <w:lastRenderedPageBreak/>
         <w:t>AYFM-AP will use the schedule approved by the user to fill in the form.</w:t>
       </w:r>
     </w:p>
@@ -3702,23 +3587,7 @@
           <w:rFonts w:ascii="Ebrima" w:hAnsi="Ebrima"/>
           <w:sz w:val="24"/>
         </w:rPr>
-        <w:t xml:space="preserve">AYFM-AP will use the suggested </w:t>
-      </w:r>
-      <w:proofErr w:type="gramStart"/>
-      <w:r>
-        <w:rPr>
-          <w:rFonts w:ascii="Ebrima" w:hAnsi="Ebrima"/>
-          <w:sz w:val="24"/>
-        </w:rPr>
-        <w:t>lessons</w:t>
-      </w:r>
-      <w:proofErr w:type="gramEnd"/>
-      <w:r>
-        <w:rPr>
-          <w:rFonts w:ascii="Ebrima" w:hAnsi="Ebrima"/>
-          <w:sz w:val="24"/>
-        </w:rPr>
-        <w:t xml:space="preserve"> </w:t>
+        <w:t xml:space="preserve">AYFM-AP will use the suggested lessons </w:t>
       </w:r>
       <w:r>
         <w:rPr>
@@ -3748,8 +3617,6 @@
         </w:rPr>
         <w:t>.</w:t>
       </w:r>
-      <w:bookmarkStart w:id="0" w:name="_GoBack"/>
-      <w:bookmarkEnd w:id="0"/>
     </w:p>
     <w:p>
       <w:pPr>
@@ -3874,6 +3741,7 @@
           <w:rFonts w:ascii="Ebrima" w:hAnsi="Ebrima"/>
           <w:sz w:val="24"/>
         </w:rPr>
+        <w:lastRenderedPageBreak/>
         <w:t>AYFM-AP may abort the operation.</w:t>
       </w:r>
     </w:p>
@@ -5370,7 +5238,7 @@
 </file>
 
 <file path=customXml/itemProps1.xml><?xml version="1.0" encoding="utf-8"?>
-<ds:datastoreItem xmlns:ds="http://schemas.openxmlformats.org/officeDocument/2006/customXml" ds:itemID="{EB9FFB6B-07E8-4504-BFB3-98A85F25EA65}">
+<ds:datastoreItem xmlns:ds="http://schemas.openxmlformats.org/officeDocument/2006/customXml" ds:itemID="{E090C67F-8B1D-43F1-BC81-D50B9E1E559F}">
   <ds:schemaRefs>
     <ds:schemaRef ds:uri="http://schemas.openxmlformats.org/officeDocument/2006/bibliography"/>
   </ds:schemaRefs>

</xml_diff>